<commit_message>
finished delivrable 1 files
</commit_message>
<xml_diff>
--- a/Delivrable1/um6p-cs-introdb-project4-requirements.docx
+++ b/Delivrable1/um6p-cs-introdb-project4-requirements.docx
@@ -595,8 +595,8 @@
             <w:rPr>
               <w:rFonts w:eastAsiaTheme="minorEastAsia"/>
               <w:noProof/>
-              <w:sz w:val="24"/>
-              <w:szCs w:val="24"/>
+              <w:sz w:val="28"/>
+              <w:szCs w:val="28"/>
               <w:lang w:val="de-DE" w:eastAsia="de-DE"/>
             </w:rPr>
           </w:pPr>
@@ -624,14 +624,14 @@
             </w:rPr>
             <w:fldChar w:fldCharType="separate"/>
           </w:r>
-          <w:hyperlink w:anchor="_Toc132985036" w:history="1">
+          <w:hyperlink w:anchor="_Toc133166007" w:history="1">
             <w:r>
               <w:rPr>
                 <w:rStyle w:val="Hyperlink"/>
                 <w:rFonts w:ascii="Bahnschrift Light" w:hAnsi="Bahnschrift Light"/>
                 <w:noProof/>
-                <w:sz w:val="24"/>
-                <w:szCs w:val="24"/>
+                <w:sz w:val="28"/>
+                <w:szCs w:val="28"/>
               </w:rPr>
               <w:t>INTRODUCTION</w:t>
             </w:r>
@@ -639,8 +639,8 @@
               <w:rPr>
                 <w:noProof/>
                 <w:webHidden/>
-                <w:sz w:val="24"/>
-                <w:szCs w:val="24"/>
+                <w:sz w:val="28"/>
+                <w:szCs w:val="28"/>
               </w:rPr>
               <w:tab/>
             </w:r>
@@ -648,8 +648,8 @@
               <w:rPr>
                 <w:noProof/>
                 <w:webHidden/>
-                <w:sz w:val="24"/>
-                <w:szCs w:val="24"/>
+                <w:sz w:val="28"/>
+                <w:szCs w:val="28"/>
               </w:rPr>
               <w:fldChar w:fldCharType="begin"/>
             </w:r>
@@ -657,25 +657,25 @@
               <w:rPr>
                 <w:noProof/>
                 <w:webHidden/>
-                <w:sz w:val="24"/>
-                <w:szCs w:val="24"/>
+                <w:sz w:val="28"/>
+                <w:szCs w:val="28"/>
               </w:rPr>
-              <w:instrText xml:space="preserve"> PAGEREF _Toc132985036 \h </w:instrText>
+              <w:instrText xml:space="preserve"> PAGEREF _Toc133166007 \h </w:instrText>
             </w:r>
             <w:r>
               <w:rPr>
                 <w:noProof/>
                 <w:webHidden/>
-                <w:sz w:val="24"/>
-                <w:szCs w:val="24"/>
+                <w:sz w:val="28"/>
+                <w:szCs w:val="28"/>
               </w:rPr>
             </w:r>
             <w:r>
               <w:rPr>
                 <w:noProof/>
                 <w:webHidden/>
-                <w:sz w:val="24"/>
-                <w:szCs w:val="24"/>
+                <w:sz w:val="28"/>
+                <w:szCs w:val="28"/>
               </w:rPr>
               <w:fldChar w:fldCharType="separate"/>
             </w:r>
@@ -683,8 +683,8 @@
               <w:rPr>
                 <w:noProof/>
                 <w:webHidden/>
-                <w:sz w:val="24"/>
-                <w:szCs w:val="24"/>
+                <w:sz w:val="28"/>
+                <w:szCs w:val="28"/>
               </w:rPr>
               <w:t>3</w:t>
             </w:r>
@@ -692,8 +692,8 @@
               <w:rPr>
                 <w:noProof/>
                 <w:webHidden/>
-                <w:sz w:val="24"/>
-                <w:szCs w:val="24"/>
+                <w:sz w:val="28"/>
+                <w:szCs w:val="28"/>
               </w:rPr>
               <w:fldChar w:fldCharType="end"/>
             </w:r>
@@ -709,28 +709,28 @@
             <w:rPr>
               <w:rFonts w:eastAsiaTheme="minorEastAsia"/>
               <w:noProof/>
-              <w:sz w:val="24"/>
-              <w:szCs w:val="24"/>
+              <w:sz w:val="28"/>
+              <w:szCs w:val="28"/>
               <w:lang w:val="de-DE" w:eastAsia="de-DE"/>
             </w:rPr>
           </w:pPr>
-          <w:hyperlink w:anchor="_Toc132985037" w:history="1">
+          <w:hyperlink w:anchor="_Toc133166008" w:history="1">
             <w:r>
               <w:rPr>
                 <w:rStyle w:val="Hyperlink"/>
                 <w:rFonts w:ascii="Bahnschrift Light" w:hAnsi="Bahnschrift Light"/>
                 <w:noProof/>
-                <w:sz w:val="24"/>
-                <w:szCs w:val="24"/>
+                <w:sz w:val="28"/>
+                <w:szCs w:val="28"/>
               </w:rPr>
-              <w:t>ER DIAGRAM REQUIREMENTS</w:t>
+              <w:t>PROJECT DESCRIPTION &amp; REQUIREMENTS</w:t>
             </w:r>
             <w:r>
               <w:rPr>
                 <w:noProof/>
                 <w:webHidden/>
-                <w:sz w:val="24"/>
-                <w:szCs w:val="24"/>
+                <w:sz w:val="28"/>
+                <w:szCs w:val="28"/>
               </w:rPr>
               <w:tab/>
             </w:r>
@@ -738,8 +738,8 @@
               <w:rPr>
                 <w:noProof/>
                 <w:webHidden/>
-                <w:sz w:val="24"/>
-                <w:szCs w:val="24"/>
+                <w:sz w:val="28"/>
+                <w:szCs w:val="28"/>
               </w:rPr>
               <w:fldChar w:fldCharType="begin"/>
             </w:r>
@@ -747,25 +747,25 @@
               <w:rPr>
                 <w:noProof/>
                 <w:webHidden/>
-                <w:sz w:val="24"/>
-                <w:szCs w:val="24"/>
+                <w:sz w:val="28"/>
+                <w:szCs w:val="28"/>
               </w:rPr>
-              <w:instrText xml:space="preserve"> PAGEREF _Toc132985037 \h </w:instrText>
+              <w:instrText xml:space="preserve"> PAGEREF _Toc133166008 \h </w:instrText>
             </w:r>
             <w:r>
               <w:rPr>
                 <w:noProof/>
                 <w:webHidden/>
-                <w:sz w:val="24"/>
-                <w:szCs w:val="24"/>
+                <w:sz w:val="28"/>
+                <w:szCs w:val="28"/>
               </w:rPr>
             </w:r>
             <w:r>
               <w:rPr>
                 <w:noProof/>
                 <w:webHidden/>
-                <w:sz w:val="24"/>
-                <w:szCs w:val="24"/>
+                <w:sz w:val="28"/>
+                <w:szCs w:val="28"/>
               </w:rPr>
               <w:fldChar w:fldCharType="separate"/>
             </w:r>
@@ -773,8 +773,108 @@
               <w:rPr>
                 <w:noProof/>
                 <w:webHidden/>
-                <w:sz w:val="24"/>
-                <w:szCs w:val="24"/>
+                <w:sz w:val="28"/>
+                <w:szCs w:val="28"/>
+              </w:rPr>
+              <w:t>3</w:t>
+            </w:r>
+            <w:r>
+              <w:rPr>
+                <w:noProof/>
+                <w:webHidden/>
+                <w:sz w:val="28"/>
+                <w:szCs w:val="28"/>
+              </w:rPr>
+              <w:fldChar w:fldCharType="end"/>
+            </w:r>
+          </w:hyperlink>
+        </w:p>
+        <w:p>
+          <w:pPr>
+            <w:pStyle w:val="TOC2"/>
+            <w:tabs>
+              <w:tab w:val="right" w:leader="dot" w:pos="10456"/>
+            </w:tabs>
+            <w:spacing w:line="360" w:lineRule="auto"/>
+            <w:rPr>
+              <w:rFonts w:eastAsiaTheme="minorEastAsia"/>
+              <w:noProof/>
+              <w:sz w:val="28"/>
+              <w:szCs w:val="28"/>
+              <w:lang w:val="de-DE" w:eastAsia="de-DE"/>
+            </w:rPr>
+          </w:pPr>
+          <w:hyperlink w:anchor="_Toc133166009" w:history="1">
+            <w:r>
+              <w:rPr>
+                <w:rStyle w:val="Hyperlink"/>
+                <w:b/>
+                <w:bCs/>
+                <w:noProof/>
+                <w:sz w:val="28"/>
+                <w:szCs w:val="28"/>
+              </w:rPr>
+              <w:t>Step 1 :</w:t>
+            </w:r>
+            <w:r>
+              <w:rPr>
+                <w:rStyle w:val="Hyperlink"/>
+                <w:noProof/>
+                <w:sz w:val="28"/>
+                <w:szCs w:val="28"/>
+              </w:rPr>
+              <w:t xml:space="preserve"> Data Preprocessing</w:t>
+            </w:r>
+            <w:r>
+              <w:rPr>
+                <w:noProof/>
+                <w:webHidden/>
+                <w:sz w:val="28"/>
+                <w:szCs w:val="28"/>
+              </w:rPr>
+              <w:tab/>
+            </w:r>
+            <w:r>
+              <w:rPr>
+                <w:noProof/>
+                <w:webHidden/>
+                <w:sz w:val="28"/>
+                <w:szCs w:val="28"/>
+              </w:rPr>
+              <w:fldChar w:fldCharType="begin"/>
+            </w:r>
+            <w:r>
+              <w:rPr>
+                <w:noProof/>
+                <w:webHidden/>
+                <w:sz w:val="28"/>
+                <w:szCs w:val="28"/>
+              </w:rPr>
+              <w:instrText xml:space="preserve"> PAGEREF _Toc133166009 \h </w:instrText>
+            </w:r>
+            <w:r>
+              <w:rPr>
+                <w:noProof/>
+                <w:webHidden/>
+                <w:sz w:val="28"/>
+                <w:szCs w:val="28"/>
+              </w:rPr>
+            </w:r>
+            <w:r>
+              <w:rPr>
+                <w:noProof/>
+                <w:webHidden/>
+                <w:sz w:val="28"/>
+                <w:szCs w:val="28"/>
+              </w:rPr>
+              <w:fldChar w:fldCharType="separate"/>
+            </w:r>
+            <w:r>
+              <w:rPr>
+                <w:noProof/>
+                <w:webHidden/>
+                <w:sz w:val="28"/>
+                <w:szCs w:val="28"/>
               </w:rPr>
               <w:t>4</w:t>
             </w:r>
@@ -782,8 +882,208 @@
               <w:rPr>
                 <w:noProof/>
                 <w:webHidden/>
-                <w:sz w:val="24"/>
-                <w:szCs w:val="24"/>
+                <w:sz w:val="28"/>
+                <w:szCs w:val="28"/>
+              </w:rPr>
+              <w:fldChar w:fldCharType="end"/>
+            </w:r>
+          </w:hyperlink>
+        </w:p>
+        <w:p>
+          <w:pPr>
+            <w:pStyle w:val="TOC2"/>
+            <w:tabs>
+              <w:tab w:val="right" w:leader="dot" w:pos="10456"/>
+            </w:tabs>
+            <w:spacing w:line="360" w:lineRule="auto"/>
+            <w:rPr>
+              <w:rFonts w:eastAsiaTheme="minorEastAsia"/>
+              <w:noProof/>
+              <w:sz w:val="28"/>
+              <w:szCs w:val="28"/>
+              <w:lang w:val="de-DE" w:eastAsia="de-DE"/>
+            </w:rPr>
+          </w:pPr>
+          <w:hyperlink w:anchor="_Toc133166010" w:history="1">
+            <w:r>
+              <w:rPr>
+                <w:rStyle w:val="Hyperlink"/>
+                <w:b/>
+                <w:bCs/>
+                <w:noProof/>
+                <w:sz w:val="28"/>
+                <w:szCs w:val="28"/>
+              </w:rPr>
+              <w:t>Step 2 :</w:t>
+            </w:r>
+            <w:r>
+              <w:rPr>
+                <w:rStyle w:val="Hyperlink"/>
+                <w:noProof/>
+                <w:sz w:val="28"/>
+                <w:szCs w:val="28"/>
+              </w:rPr>
+              <w:t xml:space="preserve"> Data Processing</w:t>
+            </w:r>
+            <w:r>
+              <w:rPr>
+                <w:noProof/>
+                <w:webHidden/>
+                <w:sz w:val="28"/>
+                <w:szCs w:val="28"/>
+              </w:rPr>
+              <w:tab/>
+            </w:r>
+            <w:r>
+              <w:rPr>
+                <w:noProof/>
+                <w:webHidden/>
+                <w:sz w:val="28"/>
+                <w:szCs w:val="28"/>
+              </w:rPr>
+              <w:fldChar w:fldCharType="begin"/>
+            </w:r>
+            <w:r>
+              <w:rPr>
+                <w:noProof/>
+                <w:webHidden/>
+                <w:sz w:val="28"/>
+                <w:szCs w:val="28"/>
+              </w:rPr>
+              <w:instrText xml:space="preserve"> PAGEREF _Toc133166010 \h </w:instrText>
+            </w:r>
+            <w:r>
+              <w:rPr>
+                <w:noProof/>
+                <w:webHidden/>
+                <w:sz w:val="28"/>
+                <w:szCs w:val="28"/>
+              </w:rPr>
+            </w:r>
+            <w:r>
+              <w:rPr>
+                <w:noProof/>
+                <w:webHidden/>
+                <w:sz w:val="28"/>
+                <w:szCs w:val="28"/>
+              </w:rPr>
+              <w:fldChar w:fldCharType="separate"/>
+            </w:r>
+            <w:r>
+              <w:rPr>
+                <w:noProof/>
+                <w:webHidden/>
+                <w:sz w:val="28"/>
+                <w:szCs w:val="28"/>
+              </w:rPr>
+              <w:t>4</w:t>
+            </w:r>
+            <w:r>
+              <w:rPr>
+                <w:noProof/>
+                <w:webHidden/>
+                <w:sz w:val="28"/>
+                <w:szCs w:val="28"/>
+              </w:rPr>
+              <w:fldChar w:fldCharType="end"/>
+            </w:r>
+          </w:hyperlink>
+        </w:p>
+        <w:p>
+          <w:pPr>
+            <w:pStyle w:val="TOC2"/>
+            <w:tabs>
+              <w:tab w:val="right" w:leader="dot" w:pos="10456"/>
+            </w:tabs>
+            <w:spacing w:line="360" w:lineRule="auto"/>
+            <w:rPr>
+              <w:rFonts w:eastAsiaTheme="minorEastAsia"/>
+              <w:noProof/>
+              <w:sz w:val="28"/>
+              <w:szCs w:val="28"/>
+              <w:lang w:val="de-DE" w:eastAsia="de-DE"/>
+            </w:rPr>
+          </w:pPr>
+          <w:hyperlink w:anchor="_Toc133166011" w:history="1">
+            <w:r>
+              <w:rPr>
+                <w:rStyle w:val="Hyperlink"/>
+                <w:b/>
+                <w:bCs/>
+                <w:noProof/>
+                <w:sz w:val="28"/>
+                <w:szCs w:val="28"/>
+              </w:rPr>
+              <w:t>Step 3 :</w:t>
+            </w:r>
+            <w:r>
+              <w:rPr>
+                <w:rStyle w:val="Hyperlink"/>
+                <w:noProof/>
+                <w:sz w:val="28"/>
+                <w:szCs w:val="28"/>
+              </w:rPr>
+              <w:t xml:space="preserve"> Data Visualization</w:t>
+            </w:r>
+            <w:r>
+              <w:rPr>
+                <w:noProof/>
+                <w:webHidden/>
+                <w:sz w:val="28"/>
+                <w:szCs w:val="28"/>
+              </w:rPr>
+              <w:tab/>
+            </w:r>
+            <w:r>
+              <w:rPr>
+                <w:noProof/>
+                <w:webHidden/>
+                <w:sz w:val="28"/>
+                <w:szCs w:val="28"/>
+              </w:rPr>
+              <w:fldChar w:fldCharType="begin"/>
+            </w:r>
+            <w:r>
+              <w:rPr>
+                <w:noProof/>
+                <w:webHidden/>
+                <w:sz w:val="28"/>
+                <w:szCs w:val="28"/>
+              </w:rPr>
+              <w:instrText xml:space="preserve"> PAGEREF _Toc133166011 \h </w:instrText>
+            </w:r>
+            <w:r>
+              <w:rPr>
+                <w:noProof/>
+                <w:webHidden/>
+                <w:sz w:val="28"/>
+                <w:szCs w:val="28"/>
+              </w:rPr>
+            </w:r>
+            <w:r>
+              <w:rPr>
+                <w:noProof/>
+                <w:webHidden/>
+                <w:sz w:val="28"/>
+                <w:szCs w:val="28"/>
+              </w:rPr>
+              <w:fldChar w:fldCharType="separate"/>
+            </w:r>
+            <w:r>
+              <w:rPr>
+                <w:noProof/>
+                <w:webHidden/>
+                <w:sz w:val="28"/>
+                <w:szCs w:val="28"/>
+              </w:rPr>
+              <w:t>5</w:t>
+            </w:r>
+            <w:r>
+              <w:rPr>
+                <w:noProof/>
+                <w:webHidden/>
+                <w:sz w:val="28"/>
+                <w:szCs w:val="28"/>
               </w:rPr>
               <w:fldChar w:fldCharType="end"/>
             </w:r>
@@ -799,28 +1099,28 @@
             <w:rPr>
               <w:rFonts w:eastAsiaTheme="minorEastAsia"/>
               <w:noProof/>
-              <w:sz w:val="24"/>
-              <w:szCs w:val="24"/>
+              <w:sz w:val="28"/>
+              <w:szCs w:val="28"/>
               <w:lang w:val="de-DE" w:eastAsia="de-DE"/>
             </w:rPr>
           </w:pPr>
-          <w:hyperlink w:anchor="_Toc132985038" w:history="1">
+          <w:hyperlink w:anchor="_Toc133166012" w:history="1">
             <w:r>
               <w:rPr>
                 <w:rStyle w:val="Hyperlink"/>
                 <w:rFonts w:ascii="Bahnschrift Light" w:hAnsi="Bahnschrift Light"/>
                 <w:noProof/>
-                <w:sz w:val="24"/>
-                <w:szCs w:val="24"/>
+                <w:sz w:val="28"/>
+                <w:szCs w:val="28"/>
               </w:rPr>
-              <w:t>PROJECT DESCRIPTION &amp; REQUIREMENTS</w:t>
+              <w:t>ER DIAGRAM REQUIREMENTS</w:t>
             </w:r>
             <w:r>
               <w:rPr>
                 <w:noProof/>
                 <w:webHidden/>
-                <w:sz w:val="24"/>
-                <w:szCs w:val="24"/>
+                <w:sz w:val="28"/>
+                <w:szCs w:val="28"/>
               </w:rPr>
               <w:tab/>
             </w:r>
@@ -828,8 +1128,8 @@
               <w:rPr>
                 <w:noProof/>
                 <w:webHidden/>
-                <w:sz w:val="24"/>
-                <w:szCs w:val="24"/>
+                <w:sz w:val="28"/>
+                <w:szCs w:val="28"/>
               </w:rPr>
               <w:fldChar w:fldCharType="begin"/>
             </w:r>
@@ -837,25 +1137,25 @@
               <w:rPr>
                 <w:noProof/>
                 <w:webHidden/>
-                <w:sz w:val="24"/>
-                <w:szCs w:val="24"/>
+                <w:sz w:val="28"/>
+                <w:szCs w:val="28"/>
               </w:rPr>
-              <w:instrText xml:space="preserve"> PAGEREF _Toc132985038 \h </w:instrText>
+              <w:instrText xml:space="preserve"> PAGEREF _Toc133166012 \h </w:instrText>
             </w:r>
             <w:r>
               <w:rPr>
                 <w:noProof/>
                 <w:webHidden/>
-                <w:sz w:val="24"/>
-                <w:szCs w:val="24"/>
+                <w:sz w:val="28"/>
+                <w:szCs w:val="28"/>
               </w:rPr>
             </w:r>
             <w:r>
               <w:rPr>
                 <w:noProof/>
                 <w:webHidden/>
-                <w:sz w:val="24"/>
-                <w:szCs w:val="24"/>
+                <w:sz w:val="28"/>
+                <w:szCs w:val="28"/>
               </w:rPr>
               <w:fldChar w:fldCharType="separate"/>
             </w:r>
@@ -863,8 +1163,8 @@
               <w:rPr>
                 <w:noProof/>
                 <w:webHidden/>
-                <w:sz w:val="24"/>
-                <w:szCs w:val="24"/>
+                <w:sz w:val="28"/>
+                <w:szCs w:val="28"/>
               </w:rPr>
               <w:t>5</w:t>
             </w:r>
@@ -872,8 +1172,8 @@
               <w:rPr>
                 <w:noProof/>
                 <w:webHidden/>
-                <w:sz w:val="24"/>
-                <w:szCs w:val="24"/>
+                <w:sz w:val="28"/>
+                <w:szCs w:val="28"/>
               </w:rPr>
               <w:fldChar w:fldCharType="end"/>
             </w:r>
@@ -881,267 +1181,7 @@
         </w:p>
         <w:p>
           <w:pPr>
-            <w:pStyle w:val="TOC2"/>
-            <w:tabs>
-              <w:tab w:val="right" w:leader="dot" w:pos="10456"/>
-            </w:tabs>
             <w:spacing w:line="360" w:lineRule="auto"/>
-            <w:rPr>
-              <w:noProof/>
-              <w:sz w:val="24"/>
-              <w:szCs w:val="24"/>
-            </w:rPr>
-          </w:pPr>
-          <w:hyperlink w:anchor="_Toc132985039" w:history="1">
-            <w:r>
-              <w:rPr>
-                <w:rStyle w:val="Hyperlink"/>
-                <w:noProof/>
-                <w:sz w:val="24"/>
-                <w:szCs w:val="24"/>
-              </w:rPr>
-              <w:t>Step 1 : Data Preprocessing</w:t>
-            </w:r>
-            <w:r>
-              <w:rPr>
-                <w:noProof/>
-                <w:webHidden/>
-                <w:sz w:val="24"/>
-                <w:szCs w:val="24"/>
-              </w:rPr>
-              <w:tab/>
-            </w:r>
-            <w:r>
-              <w:rPr>
-                <w:noProof/>
-                <w:webHidden/>
-                <w:sz w:val="24"/>
-                <w:szCs w:val="24"/>
-              </w:rPr>
-              <w:fldChar w:fldCharType="begin"/>
-            </w:r>
-            <w:r>
-              <w:rPr>
-                <w:noProof/>
-                <w:webHidden/>
-                <w:sz w:val="24"/>
-                <w:szCs w:val="24"/>
-              </w:rPr>
-              <w:instrText xml:space="preserve"> PAGEREF _Toc132985039 \h </w:instrText>
-            </w:r>
-            <w:r>
-              <w:rPr>
-                <w:noProof/>
-                <w:webHidden/>
-                <w:sz w:val="24"/>
-                <w:szCs w:val="24"/>
-              </w:rPr>
-            </w:r>
-            <w:r>
-              <w:rPr>
-                <w:noProof/>
-                <w:webHidden/>
-                <w:sz w:val="24"/>
-                <w:szCs w:val="24"/>
-              </w:rPr>
-              <w:fldChar w:fldCharType="separate"/>
-            </w:r>
-            <w:r>
-              <w:rPr>
-                <w:noProof/>
-                <w:webHidden/>
-                <w:sz w:val="24"/>
-                <w:szCs w:val="24"/>
-              </w:rPr>
-              <w:t>5</w:t>
-            </w:r>
-            <w:r>
-              <w:rPr>
-                <w:noProof/>
-                <w:webHidden/>
-                <w:sz w:val="24"/>
-                <w:szCs w:val="24"/>
-              </w:rPr>
-              <w:fldChar w:fldCharType="end"/>
-            </w:r>
-          </w:hyperlink>
-        </w:p>
-        <w:p>
-          <w:pPr>
-            <w:pStyle w:val="TOC2"/>
-            <w:tabs>
-              <w:tab w:val="right" w:leader="dot" w:pos="10456"/>
-            </w:tabs>
-            <w:spacing w:line="360" w:lineRule="auto"/>
-            <w:rPr>
-              <w:noProof/>
-              <w:sz w:val="24"/>
-              <w:szCs w:val="24"/>
-            </w:rPr>
-          </w:pPr>
-          <w:hyperlink w:anchor="_Toc132985040" w:history="1">
-            <w:r>
-              <w:rPr>
-                <w:rStyle w:val="Hyperlink"/>
-                <w:noProof/>
-                <w:sz w:val="24"/>
-                <w:szCs w:val="24"/>
-              </w:rPr>
-              <w:t>Step 2 : Data Processing</w:t>
-            </w:r>
-            <w:r>
-              <w:rPr>
-                <w:noProof/>
-                <w:webHidden/>
-                <w:sz w:val="24"/>
-                <w:szCs w:val="24"/>
-              </w:rPr>
-              <w:tab/>
-            </w:r>
-            <w:r>
-              <w:rPr>
-                <w:noProof/>
-                <w:webHidden/>
-                <w:sz w:val="24"/>
-                <w:szCs w:val="24"/>
-              </w:rPr>
-              <w:fldChar w:fldCharType="begin"/>
-            </w:r>
-            <w:r>
-              <w:rPr>
-                <w:noProof/>
-                <w:webHidden/>
-                <w:sz w:val="24"/>
-                <w:szCs w:val="24"/>
-              </w:rPr>
-              <w:instrText xml:space="preserve"> PAGEREF _Toc132985040 \h </w:instrText>
-            </w:r>
-            <w:r>
-              <w:rPr>
-                <w:noProof/>
-                <w:webHidden/>
-                <w:sz w:val="24"/>
-                <w:szCs w:val="24"/>
-              </w:rPr>
-            </w:r>
-            <w:r>
-              <w:rPr>
-                <w:noProof/>
-                <w:webHidden/>
-                <w:sz w:val="24"/>
-                <w:szCs w:val="24"/>
-              </w:rPr>
-              <w:fldChar w:fldCharType="separate"/>
-            </w:r>
-            <w:r>
-              <w:rPr>
-                <w:noProof/>
-                <w:webHidden/>
-                <w:sz w:val="24"/>
-                <w:szCs w:val="24"/>
-              </w:rPr>
-              <w:t>5</w:t>
-            </w:r>
-            <w:r>
-              <w:rPr>
-                <w:noProof/>
-                <w:webHidden/>
-                <w:sz w:val="24"/>
-                <w:szCs w:val="24"/>
-              </w:rPr>
-              <w:fldChar w:fldCharType="end"/>
-            </w:r>
-          </w:hyperlink>
-        </w:p>
-        <w:p>
-          <w:pPr>
-            <w:pStyle w:val="TOC2"/>
-            <w:tabs>
-              <w:tab w:val="right" w:leader="dot" w:pos="10456"/>
-            </w:tabs>
-            <w:spacing w:line="360" w:lineRule="auto"/>
-            <w:rPr>
-              <w:noProof/>
-              <w:sz w:val="24"/>
-              <w:szCs w:val="24"/>
-            </w:rPr>
-          </w:pPr>
-          <w:hyperlink w:anchor="_Toc132985041" w:history="1">
-            <w:r>
-              <w:rPr>
-                <w:rStyle w:val="Hyperlink"/>
-                <w:noProof/>
-                <w:sz w:val="24"/>
-                <w:szCs w:val="24"/>
-              </w:rPr>
-              <w:t>Step 3 : Data Visualization</w:t>
-            </w:r>
-            <w:r>
-              <w:rPr>
-                <w:noProof/>
-                <w:webHidden/>
-                <w:sz w:val="24"/>
-                <w:szCs w:val="24"/>
-              </w:rPr>
-              <w:tab/>
-            </w:r>
-            <w:r>
-              <w:rPr>
-                <w:noProof/>
-                <w:webHidden/>
-                <w:sz w:val="24"/>
-                <w:szCs w:val="24"/>
-              </w:rPr>
-              <w:fldChar w:fldCharType="begin"/>
-            </w:r>
-            <w:r>
-              <w:rPr>
-                <w:noProof/>
-                <w:webHidden/>
-                <w:sz w:val="24"/>
-                <w:szCs w:val="24"/>
-              </w:rPr>
-              <w:instrText xml:space="preserve"> PAGEREF _Toc132985041 \h </w:instrText>
-            </w:r>
-            <w:r>
-              <w:rPr>
-                <w:noProof/>
-                <w:webHidden/>
-                <w:sz w:val="24"/>
-                <w:szCs w:val="24"/>
-              </w:rPr>
-            </w:r>
-            <w:r>
-              <w:rPr>
-                <w:noProof/>
-                <w:webHidden/>
-                <w:sz w:val="24"/>
-                <w:szCs w:val="24"/>
-              </w:rPr>
-              <w:fldChar w:fldCharType="separate"/>
-            </w:r>
-            <w:r>
-              <w:rPr>
-                <w:noProof/>
-                <w:webHidden/>
-                <w:sz w:val="24"/>
-                <w:szCs w:val="24"/>
-              </w:rPr>
-              <w:t>6</w:t>
-            </w:r>
-            <w:r>
-              <w:rPr>
-                <w:noProof/>
-                <w:webHidden/>
-                <w:sz w:val="24"/>
-                <w:szCs w:val="24"/>
-              </w:rPr>
-              <w:fldChar w:fldCharType="end"/>
-            </w:r>
-          </w:hyperlink>
-        </w:p>
-        <w:p>
-          <w:pPr>
             <w:rPr>
               <w:rFonts w:ascii="Bahnschrift Light" w:hAnsi="Bahnschrift Light"/>
               <w:sz w:val="28"/>
@@ -1334,7 +1374,7 @@
           <w:szCs w:val="44"/>
         </w:rPr>
       </w:pPr>
-      <w:bookmarkStart w:id="0" w:name="_Toc132985036"/>
+      <w:bookmarkStart w:id="0" w:name="_Toc133166007"/>
       <w:r>
         <w:rPr>
           <w:rFonts w:ascii="Bahnschrift Light" w:hAnsi="Bahnschrift Light"/>
@@ -1743,7 +1783,7 @@
           <w:szCs w:val="44"/>
         </w:rPr>
       </w:pPr>
-      <w:bookmarkStart w:id="1" w:name="_Toc132985037"/>
+      <w:bookmarkStart w:id="1" w:name="_Toc133166008"/>
       <w:r>
         <w:rPr>
           <w:rFonts w:ascii="Bahnschrift Light" w:hAnsi="Bahnschrift Light"/>
@@ -1751,77 +1791,9 @@
           <w:szCs w:val="44"/>
         </w:rPr>
         <w:lastRenderedPageBreak/>
-        <w:t>ER DIAGRAM REQUIREMENTS</w:t>
+        <w:t>PROJECT DESCRIPTION &amp; REQUIREMENTS</w:t>
       </w:r>
       <w:bookmarkEnd w:id="1"/>
-      <w:r>
-        <w:rPr>
-          <w:rFonts w:ascii="Bahnschrift Light" w:hAnsi="Bahnschrift Light"/>
-          <w:sz w:val="44"/>
-          <w:szCs w:val="44"/>
-        </w:rPr>
-        <w:t xml:space="preserve"> </w:t>
-      </w:r>
-    </w:p>
-    <w:p/>
-    <w:p/>
-    <w:p/>
-    <w:p/>
-    <w:p/>
-    <w:p/>
-    <w:p/>
-    <w:p/>
-    <w:p/>
-    <w:p/>
-    <w:p/>
-    <w:p/>
-    <w:p/>
-    <w:p/>
-    <w:p/>
-    <w:p/>
-    <w:p/>
-    <w:p/>
-    <w:p/>
-    <w:p/>
-    <w:p/>
-    <w:p/>
-    <w:p/>
-    <w:p/>
-    <w:p/>
-    <w:p/>
-    <w:p>
-      <w:pPr>
-        <w:pStyle w:val="Heading1"/>
-        <w:rPr>
-          <w:rFonts w:ascii="Bahnschrift Light" w:hAnsi="Bahnschrift Light"/>
-          <w:sz w:val="44"/>
-          <w:szCs w:val="44"/>
-        </w:rPr>
-      </w:pPr>
-      <w:bookmarkStart w:id="2" w:name="_Toc132985038"/>
-    </w:p>
-    <w:p/>
-    <w:p/>
-    <w:p/>
-    <w:p>
-      <w:pPr>
-        <w:pStyle w:val="Heading1"/>
-        <w:rPr>
-          <w:rFonts w:ascii="Bahnschrift Light" w:hAnsi="Bahnschrift Light"/>
-          <w:sz w:val="44"/>
-          <w:szCs w:val="44"/>
-        </w:rPr>
-      </w:pPr>
-      <w:r>
-        <w:rPr>
-          <w:rFonts w:ascii="Bahnschrift Light" w:hAnsi="Bahnschrift Light"/>
-          <w:sz w:val="44"/>
-          <w:szCs w:val="44"/>
-        </w:rPr>
-        <w:lastRenderedPageBreak/>
-        <w:t>PROJECT DESCRIPTION &amp; REQUIREMENTS</w:t>
-      </w:r>
-      <w:bookmarkEnd w:id="2"/>
     </w:p>
     <w:p/>
     <w:p>
@@ -1833,7 +1805,7 @@
           <w:szCs w:val="40"/>
         </w:rPr>
       </w:pPr>
-      <w:bookmarkStart w:id="3" w:name="_Toc132985039"/>
+      <w:bookmarkStart w:id="2" w:name="_Toc133166009"/>
       <w:r>
         <w:rPr>
           <w:b/>
@@ -1841,16 +1813,7 @@
           <w:sz w:val="40"/>
           <w:szCs w:val="40"/>
         </w:rPr>
-        <w:t>Step 1</w:t>
-      </w:r>
-      <w:r>
-        <w:rPr>
-          <w:b/>
-          <w:bCs/>
-          <w:sz w:val="40"/>
-          <w:szCs w:val="40"/>
-        </w:rPr>
-        <w:t xml:space="preserve"> :</w:t>
+        <w:t>Step 1 :</w:t>
       </w:r>
       <w:r>
         <w:rPr>
@@ -1867,7 +1830,7 @@
         </w:rPr>
         <w:t>Data Preprocessing</w:t>
       </w:r>
-      <w:bookmarkEnd w:id="3"/>
+      <w:bookmarkEnd w:id="2"/>
     </w:p>
     <w:p/>
     <w:p>
@@ -1988,7 +1951,7 @@
           <w:szCs w:val="40"/>
         </w:rPr>
       </w:pPr>
-      <w:bookmarkStart w:id="4" w:name="_Toc132985040"/>
+      <w:bookmarkStart w:id="3" w:name="_Toc133166010"/>
       <w:r>
         <w:rPr>
           <w:b/>
@@ -1996,16 +1959,7 @@
           <w:sz w:val="40"/>
           <w:szCs w:val="40"/>
         </w:rPr>
-        <w:t>Step 2</w:t>
-      </w:r>
-      <w:r>
-        <w:rPr>
-          <w:b/>
-          <w:bCs/>
-          <w:sz w:val="40"/>
-          <w:szCs w:val="40"/>
-        </w:rPr>
-        <w:t xml:space="preserve"> :</w:t>
+        <w:t>Step 2 :</w:t>
       </w:r>
       <w:r>
         <w:rPr>
@@ -2022,7 +1976,7 @@
         </w:rPr>
         <w:t>Data Processing</w:t>
       </w:r>
-      <w:bookmarkEnd w:id="4"/>
+      <w:bookmarkEnd w:id="3"/>
     </w:p>
     <w:p/>
     <w:p>
@@ -2224,7 +2178,6 @@
           <w:szCs w:val="36"/>
         </w:rPr>
       </w:pPr>
-      <w:bookmarkStart w:id="5" w:name="_Toc132985041"/>
     </w:p>
     <w:p>
       <w:pPr>
@@ -2235,6 +2188,7 @@
           <w:szCs w:val="40"/>
         </w:rPr>
       </w:pPr>
+      <w:bookmarkStart w:id="4" w:name="_Toc133166011"/>
       <w:r>
         <w:rPr>
           <w:b/>
@@ -2259,7 +2213,7 @@
         </w:rPr>
         <w:t>Data Visualization</w:t>
       </w:r>
-      <w:bookmarkEnd w:id="5"/>
+      <w:bookmarkEnd w:id="4"/>
       <w:r>
         <w:rPr>
           <w:color w:val="000000" w:themeColor="text1"/>
@@ -2424,6 +2378,1842 @@
         <w:t>Ensure data accuracy and reliability.</w:t>
       </w:r>
     </w:p>
+    <w:p/>
+    <w:p>
+      <w:pPr>
+        <w:rPr>
+          <w:rFonts w:ascii="Bahnschrift Light" w:hAnsi="Bahnschrift Light"/>
+          <w:sz w:val="28"/>
+          <w:szCs w:val="28"/>
+        </w:rPr>
+      </w:pPr>
+    </w:p>
+    <w:p>
+      <w:pPr>
+        <w:rPr>
+          <w:rFonts w:ascii="Bahnschrift Light" w:hAnsi="Bahnschrift Light"/>
+          <w:sz w:val="28"/>
+          <w:szCs w:val="28"/>
+        </w:rPr>
+      </w:pPr>
+    </w:p>
+    <w:p>
+      <w:pPr>
+        <w:rPr>
+          <w:rFonts w:ascii="Bahnschrift Light" w:hAnsi="Bahnschrift Light"/>
+          <w:sz w:val="28"/>
+          <w:szCs w:val="28"/>
+        </w:rPr>
+      </w:pPr>
+    </w:p>
+    <w:p>
+      <w:pPr>
+        <w:rPr>
+          <w:rFonts w:ascii="Bahnschrift Light" w:hAnsi="Bahnschrift Light"/>
+          <w:sz w:val="28"/>
+          <w:szCs w:val="28"/>
+        </w:rPr>
+      </w:pPr>
+    </w:p>
+    <w:p>
+      <w:pPr>
+        <w:rPr>
+          <w:rFonts w:ascii="Bahnschrift Light" w:hAnsi="Bahnschrift Light"/>
+          <w:sz w:val="28"/>
+          <w:szCs w:val="28"/>
+        </w:rPr>
+      </w:pPr>
+    </w:p>
+    <w:p>
+      <w:pPr>
+        <w:rPr>
+          <w:rFonts w:ascii="Bahnschrift Light" w:hAnsi="Bahnschrift Light"/>
+          <w:sz w:val="28"/>
+          <w:szCs w:val="28"/>
+        </w:rPr>
+      </w:pPr>
+    </w:p>
+    <w:p>
+      <w:pPr>
+        <w:rPr>
+          <w:rFonts w:ascii="Bahnschrift Light" w:hAnsi="Bahnschrift Light"/>
+          <w:sz w:val="28"/>
+          <w:szCs w:val="28"/>
+        </w:rPr>
+      </w:pPr>
+    </w:p>
+    <w:p>
+      <w:pPr>
+        <w:rPr>
+          <w:rFonts w:ascii="Bahnschrift Light" w:hAnsi="Bahnschrift Light"/>
+          <w:sz w:val="28"/>
+          <w:szCs w:val="28"/>
+        </w:rPr>
+      </w:pPr>
+    </w:p>
+    <w:p>
+      <w:pPr>
+        <w:rPr>
+          <w:rFonts w:ascii="Bahnschrift Light" w:hAnsi="Bahnschrift Light"/>
+          <w:sz w:val="28"/>
+          <w:szCs w:val="28"/>
+        </w:rPr>
+      </w:pPr>
+    </w:p>
+    <w:p>
+      <w:pPr>
+        <w:rPr>
+          <w:rFonts w:ascii="Bahnschrift Light" w:hAnsi="Bahnschrift Light"/>
+          <w:sz w:val="28"/>
+          <w:szCs w:val="28"/>
+        </w:rPr>
+      </w:pPr>
+    </w:p>
+    <w:p>
+      <w:pPr>
+        <w:rPr>
+          <w:rFonts w:ascii="Bahnschrift Light" w:hAnsi="Bahnschrift Light"/>
+          <w:sz w:val="28"/>
+          <w:szCs w:val="28"/>
+        </w:rPr>
+      </w:pPr>
+    </w:p>
+    <w:p>
+      <w:pPr>
+        <w:rPr>
+          <w:rFonts w:ascii="Bahnschrift Light" w:hAnsi="Bahnschrift Light"/>
+          <w:sz w:val="28"/>
+          <w:szCs w:val="28"/>
+        </w:rPr>
+      </w:pPr>
+    </w:p>
+    <w:p>
+      <w:pPr>
+        <w:pStyle w:val="Heading1"/>
+        <w:rPr>
+          <w:rFonts w:ascii="Bahnschrift Light" w:hAnsi="Bahnschrift Light"/>
+          <w:sz w:val="44"/>
+          <w:szCs w:val="44"/>
+        </w:rPr>
+      </w:pPr>
+      <w:bookmarkStart w:id="5" w:name="_Toc133166012"/>
+      <w:r>
+        <w:rPr>
+          <w:rFonts w:ascii="Bahnschrift Light" w:hAnsi="Bahnschrift Light"/>
+          <w:sz w:val="44"/>
+          <w:szCs w:val="44"/>
+        </w:rPr>
+        <w:lastRenderedPageBreak/>
+        <w:t>ER DIAGRAM REQUIREMENTS</w:t>
+      </w:r>
+      <w:bookmarkEnd w:id="5"/>
+      <w:r>
+        <w:rPr>
+          <w:rFonts w:ascii="Bahnschrift Light" w:hAnsi="Bahnschrift Light"/>
+          <w:sz w:val="44"/>
+          <w:szCs w:val="44"/>
+        </w:rPr>
+        <w:t xml:space="preserve"> </w:t>
+      </w:r>
+    </w:p>
+    <w:p/>
+    <w:p>
+      <w:pPr>
+        <w:rPr>
+          <w:color w:val="C00000"/>
+          <w:sz w:val="28"/>
+          <w:szCs w:val="28"/>
+        </w:rPr>
+      </w:pPr>
+      <w:r>
+        <w:rPr>
+          <w:b/>
+          <w:bCs/>
+          <w:color w:val="C00000"/>
+          <w:sz w:val="28"/>
+          <w:szCs w:val="28"/>
+        </w:rPr>
+        <w:t>NB</w:t>
+      </w:r>
+      <w:r>
+        <w:rPr>
+          <w:color w:val="C00000"/>
+          <w:sz w:val="28"/>
+          <w:szCs w:val="28"/>
+        </w:rPr>
+        <w:t xml:space="preserve"> : </w:t>
+      </w:r>
+      <w:r>
+        <w:rPr>
+          <w:color w:val="FF0000"/>
+          <w:sz w:val="28"/>
+          <w:szCs w:val="28"/>
+        </w:rPr>
+        <w:t>All the entities with their respective attributes are named in French since it’s required in the project.</w:t>
+      </w:r>
+    </w:p>
+    <w:p>
+      <w:pPr>
+        <w:spacing w:line="360" w:lineRule="auto"/>
+        <w:rPr>
+          <w:rFonts w:ascii="Bahnschrift Light" w:hAnsi="Bahnschrift Light"/>
+          <w:b/>
+          <w:bCs/>
+          <w:sz w:val="32"/>
+          <w:szCs w:val="32"/>
+        </w:rPr>
+      </w:pPr>
+      <w:r>
+        <w:rPr>
+          <w:rFonts w:ascii="Bahnschrift Light" w:hAnsi="Bahnschrift Light"/>
+          <w:b/>
+          <w:bCs/>
+          <w:sz w:val="32"/>
+          <w:szCs w:val="32"/>
+        </w:rPr>
+        <w:t>Entities:</w:t>
+      </w:r>
+    </w:p>
+    <w:p>
+      <w:pPr>
+        <w:pStyle w:val="ListParagraph"/>
+        <w:numPr>
+          <w:ilvl w:val="0"/>
+          <w:numId w:val="3"/>
+        </w:numPr>
+        <w:spacing w:line="360" w:lineRule="auto"/>
+        <w:rPr>
+          <w:rFonts w:ascii="Bahnschrift Light" w:hAnsi="Bahnschrift Light"/>
+          <w:sz w:val="28"/>
+          <w:szCs w:val="28"/>
+        </w:rPr>
+      </w:pPr>
+      <w:r>
+        <w:rPr>
+          <w:rFonts w:ascii="Bahnschrift Light" w:hAnsi="Bahnschrift Light"/>
+          <w:b/>
+          <w:bCs/>
+          <w:sz w:val="28"/>
+          <w:szCs w:val="28"/>
+        </w:rPr>
+        <w:t>Fournisseur</w:t>
+      </w:r>
+      <w:r>
+        <w:rPr>
+          <w:rFonts w:ascii="Bahnschrift Light" w:hAnsi="Bahnschrift Light"/>
+          <w:sz w:val="28"/>
+          <w:szCs w:val="28"/>
+        </w:rPr>
+        <w:t xml:space="preserve"> </w:t>
+      </w:r>
+      <w:r>
+        <w:rPr>
+          <w:rFonts w:ascii="Bahnschrift Light" w:hAnsi="Bahnschrift Light"/>
+          <w:sz w:val="28"/>
+          <w:szCs w:val="28"/>
+        </w:rPr>
+        <w:t>: Each supplier (fournisseur) can deliver several orders (commandes).</w:t>
+      </w:r>
+    </w:p>
+    <w:p>
+      <w:pPr>
+        <w:spacing w:line="360" w:lineRule="auto"/>
+        <w:ind w:left="708"/>
+        <w:rPr>
+          <w:rFonts w:ascii="Bahnschrift Light" w:hAnsi="Bahnschrift Light"/>
+          <w:b/>
+          <w:bCs/>
+          <w:sz w:val="28"/>
+          <w:szCs w:val="28"/>
+        </w:rPr>
+      </w:pPr>
+      <w:r>
+        <w:rPr>
+          <w:rFonts w:ascii="Bahnschrift Light" w:hAnsi="Bahnschrift Light"/>
+          <w:b/>
+          <w:bCs/>
+          <w:sz w:val="28"/>
+          <w:szCs w:val="28"/>
+        </w:rPr>
+        <w:t>A</w:t>
+      </w:r>
+      <w:r>
+        <w:rPr>
+          <w:rFonts w:ascii="Bahnschrift Light" w:hAnsi="Bahnschrift Light"/>
+          <w:b/>
+          <w:bCs/>
+          <w:sz w:val="28"/>
+          <w:szCs w:val="28"/>
+        </w:rPr>
+        <w:t>ttribut</w:t>
+      </w:r>
+      <w:r>
+        <w:rPr>
+          <w:rFonts w:ascii="Bahnschrift Light" w:hAnsi="Bahnschrift Light"/>
+          <w:b/>
+          <w:bCs/>
+          <w:sz w:val="28"/>
+          <w:szCs w:val="28"/>
+        </w:rPr>
+        <w:t>e</w:t>
+      </w:r>
+      <w:r>
+        <w:rPr>
+          <w:rFonts w:ascii="Bahnschrift Light" w:hAnsi="Bahnschrift Light"/>
+          <w:b/>
+          <w:bCs/>
+          <w:sz w:val="28"/>
+          <w:szCs w:val="28"/>
+        </w:rPr>
+        <w:t xml:space="preserve">s </w:t>
+      </w:r>
+      <w:r>
+        <w:rPr>
+          <w:rFonts w:ascii="Bahnschrift Light" w:hAnsi="Bahnschrift Light"/>
+          <w:b/>
+          <w:bCs/>
+          <w:sz w:val="28"/>
+          <w:szCs w:val="28"/>
+        </w:rPr>
+        <w:t>:</w:t>
+      </w:r>
+    </w:p>
+    <w:p>
+      <w:pPr>
+        <w:spacing w:line="360" w:lineRule="auto"/>
+        <w:ind w:left="708"/>
+        <w:rPr>
+          <w:rFonts w:ascii="Bahnschrift Light" w:hAnsi="Bahnschrift Light"/>
+          <w:sz w:val="28"/>
+          <w:szCs w:val="28"/>
+        </w:rPr>
+      </w:pPr>
+      <w:r>
+        <w:rPr>
+          <w:rFonts w:ascii="Bahnschrift Light" w:hAnsi="Bahnschrift Light"/>
+          <w:sz w:val="28"/>
+          <w:szCs w:val="28"/>
+        </w:rPr>
+        <w:tab/>
+        <w:t>- Code AP (PK)</w:t>
+      </w:r>
+    </w:p>
+    <w:p>
+      <w:pPr>
+        <w:spacing w:line="360" w:lineRule="auto"/>
+        <w:ind w:left="708"/>
+        <w:rPr>
+          <w:rFonts w:ascii="Bahnschrift Light" w:hAnsi="Bahnschrift Light"/>
+          <w:sz w:val="28"/>
+          <w:szCs w:val="28"/>
+        </w:rPr>
+      </w:pPr>
+      <w:r>
+        <w:rPr>
+          <w:rFonts w:ascii="Bahnschrift Light" w:hAnsi="Bahnschrift Light"/>
+          <w:sz w:val="28"/>
+          <w:szCs w:val="28"/>
+        </w:rPr>
+        <w:tab/>
+        <w:t>- Nom</w:t>
+      </w:r>
+    </w:p>
+    <w:p>
+      <w:pPr>
+        <w:spacing w:line="360" w:lineRule="auto"/>
+        <w:ind w:left="708"/>
+        <w:rPr>
+          <w:rFonts w:ascii="Bahnschrift Light" w:hAnsi="Bahnschrift Light"/>
+          <w:sz w:val="28"/>
+          <w:szCs w:val="28"/>
+        </w:rPr>
+      </w:pPr>
+      <w:r>
+        <w:rPr>
+          <w:rFonts w:ascii="Bahnschrift Light" w:hAnsi="Bahnschrift Light"/>
+          <w:sz w:val="28"/>
+          <w:szCs w:val="28"/>
+        </w:rPr>
+        <w:tab/>
+        <w:t>- Site</w:t>
+      </w:r>
+    </w:p>
+    <w:p>
+      <w:pPr>
+        <w:pStyle w:val="ListParagraph"/>
+        <w:numPr>
+          <w:ilvl w:val="0"/>
+          <w:numId w:val="5"/>
+        </w:numPr>
+        <w:spacing w:line="360" w:lineRule="auto"/>
+        <w:rPr>
+          <w:rFonts w:ascii="Bahnschrift Light" w:hAnsi="Bahnschrift Light"/>
+          <w:sz w:val="28"/>
+          <w:szCs w:val="28"/>
+        </w:rPr>
+      </w:pPr>
+      <w:r>
+        <w:rPr>
+          <w:rFonts w:ascii="Bahnschrift Light" w:hAnsi="Bahnschrift Light"/>
+          <w:b/>
+          <w:bCs/>
+          <w:sz w:val="28"/>
+          <w:szCs w:val="28"/>
+          <w:lang w:val="en-US"/>
+        </w:rPr>
+        <w:t>Commande</w:t>
+      </w:r>
+      <w:r>
+        <w:rPr>
+          <w:rFonts w:ascii="Bahnschrift Light" w:hAnsi="Bahnschrift Light"/>
+          <w:b/>
+          <w:bCs/>
+          <w:sz w:val="28"/>
+          <w:szCs w:val="28"/>
+          <w:lang w:val="en-US"/>
+        </w:rPr>
+        <w:t xml:space="preserve"> </w:t>
+      </w:r>
+      <w:r>
+        <w:rPr>
+          <w:rFonts w:ascii="Bahnschrift Light" w:hAnsi="Bahnschrift Light"/>
+          <w:b/>
+          <w:bCs/>
+          <w:sz w:val="28"/>
+          <w:szCs w:val="28"/>
+          <w:lang w:val="en-US"/>
+        </w:rPr>
+        <w:t>:</w:t>
+      </w:r>
+      <w:r>
+        <w:rPr>
+          <w:rFonts w:ascii="Bahnschrift Light" w:hAnsi="Bahnschrift Light"/>
+          <w:sz w:val="28"/>
+          <w:szCs w:val="28"/>
+          <w:lang w:val="en-US"/>
+        </w:rPr>
+        <w:t xml:space="preserve"> An order (commande) is delivered by a single supplier (fournisseur) and has at least one invoice (facture). </w:t>
+      </w:r>
+      <w:r>
+        <w:rPr>
+          <w:rFonts w:ascii="Bahnschrift Light" w:hAnsi="Bahnschrift Light"/>
+          <w:sz w:val="28"/>
+          <w:szCs w:val="28"/>
+        </w:rPr>
+        <w:t>An order is ordered from a single project manager (chef de projet).</w:t>
+      </w:r>
+    </w:p>
+    <w:p>
+      <w:pPr>
+        <w:spacing w:line="360" w:lineRule="auto"/>
+        <w:ind w:left="708"/>
+        <w:rPr>
+          <w:rFonts w:ascii="Bahnschrift Light" w:hAnsi="Bahnschrift Light"/>
+          <w:b/>
+          <w:bCs/>
+          <w:sz w:val="28"/>
+          <w:szCs w:val="28"/>
+          <w:lang w:val="fr-FR"/>
+        </w:rPr>
+      </w:pPr>
+      <w:r>
+        <w:rPr>
+          <w:rFonts w:ascii="Bahnschrift Light" w:hAnsi="Bahnschrift Light"/>
+          <w:b/>
+          <w:bCs/>
+          <w:sz w:val="28"/>
+          <w:szCs w:val="28"/>
+          <w:lang w:val="fr-FR"/>
+        </w:rPr>
+        <w:t>Attribut</w:t>
+      </w:r>
+      <w:r>
+        <w:rPr>
+          <w:rFonts w:ascii="Bahnschrift Light" w:hAnsi="Bahnschrift Light"/>
+          <w:b/>
+          <w:bCs/>
+          <w:sz w:val="28"/>
+          <w:szCs w:val="28"/>
+          <w:lang w:val="fr-FR"/>
+        </w:rPr>
+        <w:t>e</w:t>
+      </w:r>
+      <w:r>
+        <w:rPr>
+          <w:rFonts w:ascii="Bahnschrift Light" w:hAnsi="Bahnschrift Light"/>
+          <w:b/>
+          <w:bCs/>
+          <w:sz w:val="28"/>
+          <w:szCs w:val="28"/>
+          <w:lang w:val="fr-FR"/>
+        </w:rPr>
+        <w:t>s :</w:t>
+      </w:r>
+    </w:p>
+    <w:p>
+      <w:pPr>
+        <w:spacing w:line="360" w:lineRule="auto"/>
+        <w:ind w:left="708"/>
+        <w:rPr>
+          <w:rFonts w:ascii="Bahnschrift Light" w:hAnsi="Bahnschrift Light"/>
+          <w:sz w:val="28"/>
+          <w:szCs w:val="28"/>
+          <w:lang w:val="fr-FR"/>
+        </w:rPr>
+      </w:pPr>
+      <w:r>
+        <w:rPr>
+          <w:rFonts w:ascii="Bahnschrift Light" w:hAnsi="Bahnschrift Light"/>
+          <w:sz w:val="28"/>
+          <w:szCs w:val="28"/>
+          <w:lang w:val="fr-FR"/>
+        </w:rPr>
+        <w:tab/>
+        <w:t xml:space="preserve">- </w:t>
+      </w:r>
+      <w:r>
+        <w:rPr>
+          <w:rFonts w:ascii="Bahnschrift Light" w:hAnsi="Bahnschrift Light"/>
+          <w:sz w:val="28"/>
+          <w:szCs w:val="28"/>
+          <w:lang w:val="fr-FR"/>
+        </w:rPr>
+        <w:t>Numéro</w:t>
+      </w:r>
+      <w:r>
+        <w:rPr>
+          <w:rFonts w:ascii="Bahnschrift Light" w:hAnsi="Bahnschrift Light"/>
+          <w:sz w:val="28"/>
+          <w:szCs w:val="28"/>
+          <w:lang w:val="fr-FR"/>
+        </w:rPr>
+        <w:t xml:space="preserve"> de commande (PK)</w:t>
+      </w:r>
+    </w:p>
+    <w:p>
+      <w:pPr>
+        <w:spacing w:line="360" w:lineRule="auto"/>
+        <w:ind w:left="708"/>
+        <w:rPr>
+          <w:rFonts w:ascii="Bahnschrift Light" w:hAnsi="Bahnschrift Light"/>
+          <w:sz w:val="28"/>
+          <w:szCs w:val="28"/>
+        </w:rPr>
+      </w:pPr>
+      <w:r>
+        <w:rPr>
+          <w:rFonts w:ascii="Bahnschrift Light" w:hAnsi="Bahnschrift Light"/>
+          <w:sz w:val="28"/>
+          <w:szCs w:val="28"/>
+        </w:rPr>
+        <w:tab/>
+        <w:t>- Service : type of service</w:t>
+      </w:r>
+    </w:p>
+    <w:p>
+      <w:pPr>
+        <w:spacing w:line="360" w:lineRule="auto"/>
+        <w:ind w:left="708"/>
+        <w:rPr>
+          <w:rFonts w:ascii="Bahnschrift Light" w:hAnsi="Bahnschrift Light"/>
+          <w:sz w:val="28"/>
+          <w:szCs w:val="28"/>
+          <w:lang w:val="fr-FR"/>
+        </w:rPr>
+      </w:pPr>
+      <w:r>
+        <w:rPr>
+          <w:rFonts w:ascii="Bahnschrift Light" w:hAnsi="Bahnschrift Light"/>
+          <w:sz w:val="28"/>
+          <w:szCs w:val="28"/>
+        </w:rPr>
+        <w:tab/>
+      </w:r>
+      <w:r>
+        <w:rPr>
+          <w:rFonts w:ascii="Bahnschrift Light" w:hAnsi="Bahnschrift Light"/>
+          <w:sz w:val="28"/>
+          <w:szCs w:val="28"/>
+          <w:lang w:val="fr-FR"/>
+        </w:rPr>
+        <w:t>- Type d'achat PO</w:t>
+      </w:r>
+    </w:p>
+    <w:p>
+      <w:pPr>
+        <w:spacing w:line="360" w:lineRule="auto"/>
+        <w:ind w:left="708"/>
+        <w:rPr>
+          <w:rFonts w:ascii="Bahnschrift Light" w:hAnsi="Bahnschrift Light"/>
+          <w:sz w:val="28"/>
+          <w:szCs w:val="28"/>
+          <w:lang w:val="fr-FR"/>
+        </w:rPr>
+      </w:pPr>
+      <w:r>
+        <w:rPr>
+          <w:rFonts w:ascii="Bahnschrift Light" w:hAnsi="Bahnschrift Light"/>
+          <w:sz w:val="28"/>
+          <w:szCs w:val="28"/>
+          <w:lang w:val="fr-FR"/>
+        </w:rPr>
+        <w:tab/>
+        <w:t xml:space="preserve">- Unité </w:t>
+      </w:r>
+      <w:r>
+        <w:rPr>
+          <w:rFonts w:ascii="Bahnschrift Light" w:hAnsi="Bahnschrift Light"/>
+          <w:sz w:val="28"/>
+          <w:szCs w:val="28"/>
+          <w:lang w:val="fr-FR"/>
+        </w:rPr>
+        <w:t>Opérationnelle</w:t>
+      </w:r>
+    </w:p>
+    <w:p>
+      <w:pPr>
+        <w:spacing w:line="360" w:lineRule="auto"/>
+        <w:ind w:left="708"/>
+        <w:rPr>
+          <w:rFonts w:ascii="Bahnschrift Light" w:hAnsi="Bahnschrift Light"/>
+          <w:sz w:val="28"/>
+          <w:szCs w:val="28"/>
+          <w:lang w:val="fr-FR"/>
+        </w:rPr>
+      </w:pPr>
+      <w:r>
+        <w:rPr>
+          <w:rFonts w:ascii="Bahnschrift Light" w:hAnsi="Bahnschrift Light"/>
+          <w:sz w:val="28"/>
+          <w:szCs w:val="28"/>
+          <w:lang w:val="fr-FR"/>
+        </w:rPr>
+        <w:tab/>
+        <w:t>- Devise</w:t>
+      </w:r>
+    </w:p>
+    <w:p>
+      <w:pPr>
+        <w:spacing w:line="360" w:lineRule="auto"/>
+        <w:ind w:left="708"/>
+        <w:rPr>
+          <w:rFonts w:ascii="Bahnschrift Light" w:hAnsi="Bahnschrift Light"/>
+          <w:sz w:val="28"/>
+          <w:szCs w:val="28"/>
+          <w:lang w:val="fr-FR"/>
+        </w:rPr>
+      </w:pPr>
+      <w:r>
+        <w:rPr>
+          <w:rFonts w:ascii="Bahnschrift Light" w:hAnsi="Bahnschrift Light"/>
+          <w:sz w:val="28"/>
+          <w:szCs w:val="28"/>
+          <w:lang w:val="fr-FR"/>
+        </w:rPr>
+        <w:tab/>
+        <w:t>- Montant commande</w:t>
+      </w:r>
+    </w:p>
+    <w:p>
+      <w:pPr>
+        <w:spacing w:line="360" w:lineRule="auto"/>
+        <w:ind w:left="708"/>
+        <w:rPr>
+          <w:rFonts w:ascii="Bahnschrift Light" w:hAnsi="Bahnschrift Light"/>
+          <w:sz w:val="28"/>
+          <w:szCs w:val="28"/>
+          <w:lang w:val="fr-FR"/>
+        </w:rPr>
+      </w:pPr>
+      <w:r>
+        <w:rPr>
+          <w:rFonts w:ascii="Bahnschrift Light" w:hAnsi="Bahnschrift Light"/>
+          <w:sz w:val="28"/>
+          <w:szCs w:val="28"/>
+          <w:lang w:val="fr-FR"/>
+        </w:rPr>
+        <w:tab/>
+        <w:t>- Montant des réceptions</w:t>
+      </w:r>
+    </w:p>
+    <w:p>
+      <w:pPr>
+        <w:spacing w:line="360" w:lineRule="auto"/>
+        <w:ind w:left="708"/>
+        <w:rPr>
+          <w:rFonts w:ascii="Bahnschrift Light" w:hAnsi="Bahnschrift Light"/>
+          <w:sz w:val="28"/>
+          <w:szCs w:val="28"/>
+          <w:lang w:val="fr-FR"/>
+        </w:rPr>
+      </w:pPr>
+      <w:r>
+        <w:rPr>
+          <w:rFonts w:ascii="Bahnschrift Light" w:hAnsi="Bahnschrift Light"/>
+          <w:sz w:val="28"/>
+          <w:szCs w:val="28"/>
+          <w:lang w:val="fr-FR"/>
+        </w:rPr>
+        <w:tab/>
+        <w:t>- Acheteur : buyer's name.</w:t>
+      </w:r>
+    </w:p>
+    <w:p>
+      <w:pPr>
+        <w:pStyle w:val="ListParagraph"/>
+        <w:numPr>
+          <w:ilvl w:val="0"/>
+          <w:numId w:val="9"/>
+        </w:numPr>
+        <w:spacing w:line="360" w:lineRule="auto"/>
+        <w:rPr>
+          <w:rFonts w:ascii="Bahnschrift Light" w:hAnsi="Bahnschrift Light"/>
+          <w:sz w:val="28"/>
+          <w:szCs w:val="28"/>
+        </w:rPr>
+      </w:pPr>
+      <w:r>
+        <w:rPr>
+          <w:rFonts w:ascii="Bahnschrift Light" w:hAnsi="Bahnschrift Light"/>
+          <w:b/>
+          <w:bCs/>
+          <w:sz w:val="28"/>
+          <w:szCs w:val="28"/>
+          <w:lang w:val="en-US"/>
+        </w:rPr>
+        <w:lastRenderedPageBreak/>
+        <w:t>Facture</w:t>
+      </w:r>
+      <w:r>
+        <w:rPr>
+          <w:rFonts w:ascii="Bahnschrift Light" w:hAnsi="Bahnschrift Light"/>
+          <w:b/>
+          <w:bCs/>
+          <w:sz w:val="28"/>
+          <w:szCs w:val="28"/>
+          <w:lang w:val="en-US"/>
+        </w:rPr>
+        <w:t xml:space="preserve"> </w:t>
+      </w:r>
+      <w:r>
+        <w:rPr>
+          <w:rFonts w:ascii="Bahnschrift Light" w:hAnsi="Bahnschrift Light"/>
+          <w:sz w:val="28"/>
+          <w:szCs w:val="28"/>
+          <w:lang w:val="en-US"/>
+        </w:rPr>
+        <w:t xml:space="preserve">: An invoice (facture) is specific to a single order (commande) although it is managed by a single project manager (chef de projet). </w:t>
+      </w:r>
+      <w:r>
+        <w:rPr>
+          <w:rFonts w:ascii="Bahnschrift Light" w:hAnsi="Bahnschrift Light"/>
+          <w:sz w:val="28"/>
+          <w:szCs w:val="28"/>
+        </w:rPr>
+        <w:t>(</w:t>
+      </w:r>
+      <w:r>
+        <w:rPr>
+          <w:rFonts w:ascii="Bahnschrift Light" w:hAnsi="Bahnschrift Light"/>
+          <w:sz w:val="28"/>
+          <w:szCs w:val="28"/>
+        </w:rPr>
+        <w:t>Two</w:t>
+      </w:r>
+      <w:r>
+        <w:rPr>
+          <w:rFonts w:ascii="Bahnschrift Light" w:hAnsi="Bahnschrift Light"/>
+          <w:sz w:val="28"/>
+          <w:szCs w:val="28"/>
+        </w:rPr>
+        <w:t xml:space="preserve"> invoices specific to an order can be paid by two different project managers)</w:t>
+      </w:r>
+    </w:p>
+    <w:p>
+      <w:pPr>
+        <w:spacing w:line="360" w:lineRule="auto"/>
+        <w:ind w:left="708"/>
+        <w:rPr>
+          <w:rFonts w:ascii="Bahnschrift Light" w:hAnsi="Bahnschrift Light"/>
+          <w:b/>
+          <w:bCs/>
+          <w:sz w:val="28"/>
+          <w:szCs w:val="28"/>
+          <w:lang w:val="fr-FR"/>
+        </w:rPr>
+      </w:pPr>
+      <w:r>
+        <w:rPr>
+          <w:rFonts w:ascii="Bahnschrift Light" w:hAnsi="Bahnschrift Light"/>
+          <w:b/>
+          <w:bCs/>
+          <w:sz w:val="28"/>
+          <w:szCs w:val="28"/>
+          <w:lang w:val="fr-FR"/>
+        </w:rPr>
+        <w:t>Attribut</w:t>
+      </w:r>
+      <w:r>
+        <w:rPr>
+          <w:rFonts w:ascii="Bahnschrift Light" w:hAnsi="Bahnschrift Light"/>
+          <w:b/>
+          <w:bCs/>
+          <w:sz w:val="28"/>
+          <w:szCs w:val="28"/>
+          <w:lang w:val="fr-FR"/>
+        </w:rPr>
+        <w:t>es</w:t>
+      </w:r>
+      <w:r>
+        <w:rPr>
+          <w:rFonts w:ascii="Bahnschrift Light" w:hAnsi="Bahnschrift Light"/>
+          <w:b/>
+          <w:bCs/>
+          <w:sz w:val="28"/>
+          <w:szCs w:val="28"/>
+          <w:lang w:val="fr-FR"/>
+        </w:rPr>
+        <w:t xml:space="preserve"> :</w:t>
+      </w:r>
+    </w:p>
+    <w:p>
+      <w:pPr>
+        <w:spacing w:line="360" w:lineRule="auto"/>
+        <w:ind w:left="708"/>
+        <w:rPr>
+          <w:rFonts w:ascii="Bahnschrift Light" w:hAnsi="Bahnschrift Light"/>
+          <w:sz w:val="28"/>
+          <w:szCs w:val="28"/>
+          <w:lang w:val="fr-FR"/>
+        </w:rPr>
+      </w:pPr>
+      <w:r>
+        <w:rPr>
+          <w:rFonts w:ascii="Bahnschrift Light" w:hAnsi="Bahnschrift Light"/>
+          <w:sz w:val="28"/>
+          <w:szCs w:val="28"/>
+          <w:lang w:val="fr-FR"/>
+        </w:rPr>
+        <w:tab/>
+        <w:t>- GED (PK)</w:t>
+      </w:r>
+    </w:p>
+    <w:p>
+      <w:pPr>
+        <w:spacing w:line="360" w:lineRule="auto"/>
+        <w:ind w:left="708"/>
+        <w:rPr>
+          <w:rFonts w:ascii="Bahnschrift Light" w:hAnsi="Bahnschrift Light"/>
+          <w:sz w:val="28"/>
+          <w:szCs w:val="28"/>
+          <w:lang w:val="fr-FR"/>
+        </w:rPr>
+      </w:pPr>
+      <w:r>
+        <w:rPr>
+          <w:rFonts w:ascii="Bahnschrift Light" w:hAnsi="Bahnschrift Light"/>
+          <w:sz w:val="28"/>
+          <w:szCs w:val="28"/>
+        </w:rPr>
+        <w:tab/>
+      </w:r>
+      <w:r>
+        <w:rPr>
+          <w:rFonts w:ascii="Bahnschrift Light" w:hAnsi="Bahnschrift Light"/>
+          <w:sz w:val="28"/>
+          <w:szCs w:val="28"/>
+          <w:lang w:val="fr-FR"/>
+        </w:rPr>
+        <w:t xml:space="preserve">- </w:t>
+      </w:r>
+      <w:r>
+        <w:rPr>
+          <w:rFonts w:ascii="Bahnschrift Light" w:hAnsi="Bahnschrift Light"/>
+          <w:sz w:val="28"/>
+          <w:szCs w:val="28"/>
+          <w:lang w:val="fr-FR"/>
+        </w:rPr>
+        <w:t>Numéro</w:t>
+      </w:r>
+      <w:r>
+        <w:rPr>
+          <w:rFonts w:ascii="Bahnschrift Light" w:hAnsi="Bahnschrift Light"/>
+          <w:sz w:val="28"/>
+          <w:szCs w:val="28"/>
+          <w:lang w:val="fr-FR"/>
+        </w:rPr>
+        <w:t xml:space="preserve"> de facture</w:t>
+      </w:r>
+    </w:p>
+    <w:p>
+      <w:pPr>
+        <w:spacing w:line="360" w:lineRule="auto"/>
+        <w:ind w:left="708"/>
+        <w:rPr>
+          <w:rFonts w:ascii="Bahnschrift Light" w:hAnsi="Bahnschrift Light"/>
+          <w:sz w:val="28"/>
+          <w:szCs w:val="28"/>
+          <w:lang w:val="fr-FR"/>
+        </w:rPr>
+      </w:pPr>
+      <w:r>
+        <w:rPr>
+          <w:rFonts w:ascii="Bahnschrift Light" w:hAnsi="Bahnschrift Light"/>
+          <w:sz w:val="28"/>
+          <w:szCs w:val="28"/>
+          <w:lang w:val="fr-FR"/>
+        </w:rPr>
+        <w:tab/>
+        <w:t>- Montant facture</w:t>
+      </w:r>
+    </w:p>
+    <w:p>
+      <w:pPr>
+        <w:spacing w:line="360" w:lineRule="auto"/>
+        <w:ind w:left="708"/>
+        <w:rPr>
+          <w:rFonts w:ascii="Bahnschrift Light" w:hAnsi="Bahnschrift Light"/>
+          <w:sz w:val="28"/>
+          <w:szCs w:val="28"/>
+          <w:lang w:val="fr-FR"/>
+        </w:rPr>
+      </w:pPr>
+      <w:r>
+        <w:rPr>
+          <w:rFonts w:ascii="Bahnschrift Light" w:hAnsi="Bahnschrift Light"/>
+          <w:sz w:val="28"/>
+          <w:szCs w:val="28"/>
+          <w:lang w:val="fr-FR"/>
+        </w:rPr>
+        <w:tab/>
+        <w:t>- Blocage</w:t>
+      </w:r>
+    </w:p>
+    <w:p>
+      <w:pPr>
+        <w:spacing w:line="360" w:lineRule="auto"/>
+        <w:ind w:left="708"/>
+        <w:rPr>
+          <w:rFonts w:ascii="Bahnschrift Light" w:hAnsi="Bahnschrift Light"/>
+          <w:sz w:val="28"/>
+          <w:szCs w:val="28"/>
+        </w:rPr>
+      </w:pPr>
+      <w:r>
+        <w:rPr>
+          <w:rFonts w:ascii="Bahnschrift Light" w:hAnsi="Bahnschrift Light"/>
+          <w:sz w:val="28"/>
+          <w:szCs w:val="28"/>
+          <w:lang w:val="fr-FR"/>
+        </w:rPr>
+        <w:tab/>
+      </w:r>
+      <w:r>
+        <w:rPr>
+          <w:rFonts w:ascii="Bahnschrift Light" w:hAnsi="Bahnschrift Light"/>
+          <w:sz w:val="28"/>
+          <w:szCs w:val="28"/>
+        </w:rPr>
+        <w:t>- Intervenant</w:t>
+      </w:r>
+    </w:p>
+    <w:p>
+      <w:pPr>
+        <w:spacing w:line="360" w:lineRule="auto"/>
+        <w:ind w:left="708"/>
+        <w:rPr>
+          <w:rFonts w:ascii="Bahnschrift Light" w:hAnsi="Bahnschrift Light"/>
+          <w:sz w:val="28"/>
+          <w:szCs w:val="28"/>
+        </w:rPr>
+      </w:pPr>
+      <w:r>
+        <w:rPr>
+          <w:rFonts w:ascii="Bahnschrift Light" w:hAnsi="Bahnschrift Light"/>
+          <w:sz w:val="28"/>
+          <w:szCs w:val="28"/>
+        </w:rPr>
+        <w:tab/>
+        <w:t xml:space="preserve">- </w:t>
+      </w:r>
+      <w:r>
+        <w:rPr>
+          <w:rFonts w:ascii="Bahnschrift Light" w:hAnsi="Bahnschrift Light"/>
+          <w:sz w:val="28"/>
+          <w:szCs w:val="28"/>
+        </w:rPr>
+        <w:t>Contract</w:t>
+      </w:r>
+      <w:r>
+        <w:rPr>
+          <w:rFonts w:ascii="Bahnschrift Light" w:hAnsi="Bahnschrift Light"/>
+          <w:sz w:val="28"/>
+          <w:szCs w:val="28"/>
+        </w:rPr>
+        <w:t xml:space="preserve"> Admin</w:t>
+      </w:r>
+    </w:p>
+    <w:p>
+      <w:pPr>
+        <w:spacing w:line="360" w:lineRule="auto"/>
+        <w:ind w:left="708"/>
+        <w:rPr>
+          <w:rFonts w:ascii="Bahnschrift Light" w:hAnsi="Bahnschrift Light"/>
+          <w:sz w:val="28"/>
+          <w:szCs w:val="28"/>
+        </w:rPr>
+      </w:pPr>
+      <w:r>
+        <w:rPr>
+          <w:rFonts w:ascii="Bahnschrift Light" w:hAnsi="Bahnschrift Light"/>
+          <w:sz w:val="28"/>
+          <w:szCs w:val="28"/>
+        </w:rPr>
+        <w:tab/>
+        <w:t>- Categorie (Derived attribute): This attribute is deduced according to the value taken by the attribute blockage (blocage) . The category (categorie) takes the value of the  blockage that has the highest priority .</w:t>
+      </w:r>
+    </w:p>
+    <w:p>
+      <w:pPr>
+        <w:spacing w:line="360" w:lineRule="auto"/>
+        <w:ind w:left="708"/>
+        <w:rPr>
+          <w:rFonts w:ascii="Bahnschrift Light" w:hAnsi="Bahnschrift Light"/>
+          <w:sz w:val="28"/>
+          <w:szCs w:val="28"/>
+        </w:rPr>
+      </w:pPr>
+      <w:r>
+        <w:rPr>
+          <w:rFonts w:ascii="Bahnschrift Light" w:hAnsi="Bahnschrift Light"/>
+          <w:sz w:val="28"/>
+          <w:szCs w:val="28"/>
+        </w:rPr>
+        <w:tab/>
+        <w:t xml:space="preserve">- Nombre de jours </w:t>
+      </w:r>
+      <w:r>
+        <w:rPr>
+          <w:rFonts w:ascii="Bahnschrift Light" w:hAnsi="Bahnschrift Light"/>
+          <w:sz w:val="28"/>
+          <w:szCs w:val="28"/>
+        </w:rPr>
+        <w:t>à</w:t>
+      </w:r>
+      <w:r>
+        <w:rPr>
+          <w:rFonts w:ascii="Bahnschrift Light" w:hAnsi="Bahnschrift Light"/>
+          <w:sz w:val="28"/>
+          <w:szCs w:val="28"/>
+        </w:rPr>
+        <w:t xml:space="preserve"> </w:t>
+      </w:r>
+      <w:r>
+        <w:rPr>
+          <w:rFonts w:ascii="Bahnschrift Light" w:hAnsi="Bahnschrift Light"/>
+          <w:sz w:val="28"/>
+          <w:szCs w:val="28"/>
+        </w:rPr>
+        <w:t>é</w:t>
+      </w:r>
+      <w:r>
+        <w:rPr>
+          <w:rFonts w:ascii="Bahnschrift Light" w:hAnsi="Bahnschrift Light"/>
+          <w:sz w:val="28"/>
+          <w:szCs w:val="28"/>
+        </w:rPr>
+        <w:t xml:space="preserve">cheance </w:t>
+      </w:r>
+    </w:p>
+    <w:p>
+      <w:pPr>
+        <w:spacing w:line="360" w:lineRule="auto"/>
+        <w:ind w:left="708"/>
+        <w:rPr>
+          <w:rFonts w:ascii="Bahnschrift Light" w:hAnsi="Bahnschrift Light"/>
+          <w:sz w:val="28"/>
+          <w:szCs w:val="28"/>
+        </w:rPr>
+      </w:pPr>
+      <w:r>
+        <w:rPr>
+          <w:rFonts w:ascii="Bahnschrift Light" w:hAnsi="Bahnschrift Light"/>
+          <w:sz w:val="28"/>
+          <w:szCs w:val="28"/>
+        </w:rPr>
+        <w:tab/>
+        <w:t xml:space="preserve">- </w:t>
+      </w:r>
+      <w:r>
+        <w:rPr>
+          <w:rFonts w:ascii="Bahnschrift Light" w:hAnsi="Bahnschrift Light"/>
+          <w:sz w:val="28"/>
+          <w:szCs w:val="28"/>
+        </w:rPr>
+        <w:t>Écheance</w:t>
+      </w:r>
+      <w:r>
+        <w:rPr>
+          <w:rFonts w:ascii="Bahnschrift Light" w:hAnsi="Bahnschrift Light"/>
+          <w:sz w:val="28"/>
+          <w:szCs w:val="28"/>
+        </w:rPr>
+        <w:t xml:space="preserve"> (Derived attribute): it takes values </w:t>
+      </w:r>
+      <w:r>
+        <w:rPr>
+          <w:rFonts w:ascii="Arial" w:hAnsi="Arial" w:cs="Arial"/>
+          <w:sz w:val="28"/>
+          <w:szCs w:val="28"/>
+        </w:rPr>
+        <w:t>​​</w:t>
+      </w:r>
+      <w:r>
+        <w:rPr>
+          <w:rFonts w:ascii="Bahnschrift Light" w:hAnsi="Bahnschrift Light"/>
+          <w:sz w:val="28"/>
+          <w:szCs w:val="28"/>
+        </w:rPr>
+        <w:t>according to the attribute number of days due (</w:t>
+      </w:r>
+      <w:r>
+        <w:rPr>
+          <w:rFonts w:ascii="Bahnschrift Light" w:hAnsi="Bahnschrift Light"/>
+          <w:sz w:val="28"/>
+          <w:szCs w:val="28"/>
+        </w:rPr>
+        <w:t>Nombre</w:t>
+      </w:r>
+      <w:r>
+        <w:rPr>
+          <w:rFonts w:ascii="Bahnschrift Light" w:hAnsi="Bahnschrift Light"/>
+          <w:sz w:val="28"/>
+          <w:szCs w:val="28"/>
+        </w:rPr>
+        <w:t xml:space="preserve"> de jours </w:t>
+      </w:r>
+      <w:r>
+        <w:rPr>
+          <w:rFonts w:ascii="Bahnschrift Light" w:hAnsi="Bahnschrift Light"/>
+          <w:sz w:val="28"/>
+          <w:szCs w:val="28"/>
+        </w:rPr>
+        <w:t>à</w:t>
+      </w:r>
+      <w:r>
+        <w:rPr>
+          <w:rFonts w:ascii="Bahnschrift Light" w:hAnsi="Bahnschrift Light"/>
+          <w:sz w:val="28"/>
+          <w:szCs w:val="28"/>
+        </w:rPr>
+        <w:t xml:space="preserve"> </w:t>
+      </w:r>
+      <w:r>
+        <w:rPr>
+          <w:rFonts w:ascii="Bahnschrift Light" w:hAnsi="Bahnschrift Light"/>
+          <w:sz w:val="28"/>
+          <w:szCs w:val="28"/>
+        </w:rPr>
+        <w:t>écheance</w:t>
+      </w:r>
+      <w:r>
+        <w:rPr>
+          <w:rFonts w:ascii="Bahnschrift Light" w:hAnsi="Bahnschrift Light"/>
+          <w:sz w:val="28"/>
+          <w:szCs w:val="28"/>
+        </w:rPr>
+        <w:t>) .</w:t>
+      </w:r>
+    </w:p>
+    <w:p>
+      <w:pPr>
+        <w:spacing w:line="360" w:lineRule="auto"/>
+        <w:ind w:left="708"/>
+        <w:rPr>
+          <w:rFonts w:ascii="Bahnschrift Light" w:hAnsi="Bahnschrift Light"/>
+          <w:sz w:val="28"/>
+          <w:szCs w:val="28"/>
+        </w:rPr>
+      </w:pPr>
+      <w:r>
+        <w:rPr>
+          <w:rFonts w:ascii="Bahnschrift Light" w:hAnsi="Bahnschrift Light"/>
+          <w:sz w:val="28"/>
+          <w:szCs w:val="28"/>
+        </w:rPr>
+        <w:tab/>
+        <w:t>- Entité G (</w:t>
+      </w:r>
+      <w:r>
+        <w:rPr>
+          <w:rFonts w:ascii="Bahnschrift Light" w:hAnsi="Bahnschrift Light"/>
+          <w:sz w:val="28"/>
+          <w:szCs w:val="28"/>
+        </w:rPr>
+        <w:t>Groupe</w:t>
+      </w:r>
+      <w:r>
+        <w:rPr>
+          <w:rFonts w:ascii="Bahnschrift Light" w:hAnsi="Bahnschrift Light"/>
+          <w:sz w:val="28"/>
+          <w:szCs w:val="28"/>
+        </w:rPr>
+        <w:t xml:space="preserve">) (Derived attribute): The value taken by this attribute  depends mainly on the value of the attribute contract admin as well as the value of the attribute </w:t>
+      </w:r>
+      <w:r>
+        <w:rPr>
+          <w:rFonts w:ascii="Bahnschrift Light" w:hAnsi="Bahnschrift Light"/>
+          <w:sz w:val="28"/>
+          <w:szCs w:val="28"/>
+        </w:rPr>
+        <w:t>entité</w:t>
+      </w:r>
+      <w:r>
+        <w:rPr>
+          <w:rFonts w:ascii="Bahnschrift Light" w:hAnsi="Bahnschrift Light"/>
+          <w:sz w:val="28"/>
+          <w:szCs w:val="28"/>
+        </w:rPr>
+        <w:t xml:space="preserve"> site . Intuitively it seems that it is an attribute of the entity "entit</w:t>
+      </w:r>
+      <w:r>
+        <w:rPr>
+          <w:rFonts w:ascii="Bahnschrift Light" w:hAnsi="Bahnschrift Light"/>
+          <w:sz w:val="28"/>
+          <w:szCs w:val="28"/>
+        </w:rPr>
+        <w:t>é</w:t>
+      </w:r>
+      <w:r>
+        <w:rPr>
+          <w:rFonts w:ascii="Bahnschrift Light" w:hAnsi="Bahnschrift Light"/>
+          <w:sz w:val="28"/>
+          <w:szCs w:val="28"/>
+        </w:rPr>
+        <w:t>" but the fact that this one depends on the attribute contract admin makes this impossible. Example: an entity (</w:t>
+      </w:r>
+      <w:r>
+        <w:rPr>
+          <w:rFonts w:ascii="Bahnschrift Light" w:hAnsi="Bahnschrift Light"/>
+          <w:sz w:val="28"/>
+          <w:szCs w:val="28"/>
+        </w:rPr>
+        <w:t>entité</w:t>
+      </w:r>
+      <w:r>
+        <w:rPr>
+          <w:rFonts w:ascii="Bahnschrift Light" w:hAnsi="Bahnschrift Light"/>
+          <w:sz w:val="28"/>
+          <w:szCs w:val="28"/>
+        </w:rPr>
+        <w:t>) has a site entity (</w:t>
+      </w:r>
+      <w:r>
+        <w:rPr>
+          <w:rFonts w:ascii="Bahnschrift Light" w:hAnsi="Bahnschrift Light"/>
+          <w:sz w:val="28"/>
+          <w:szCs w:val="28"/>
+        </w:rPr>
+        <w:t>entité</w:t>
+      </w:r>
+      <w:r>
+        <w:rPr>
+          <w:rFonts w:ascii="Bahnschrift Light" w:hAnsi="Bahnschrift Light"/>
+          <w:sz w:val="28"/>
+          <w:szCs w:val="28"/>
+        </w:rPr>
+        <w:t xml:space="preserve"> site) specific to it, but this is not necessarily the case for entity G (</w:t>
+      </w:r>
+      <w:r>
+        <w:rPr>
+          <w:rFonts w:ascii="Bahnschrift Light" w:hAnsi="Bahnschrift Light"/>
+          <w:sz w:val="28"/>
+          <w:szCs w:val="28"/>
+        </w:rPr>
+        <w:t>entité</w:t>
+      </w:r>
+      <w:r>
+        <w:rPr>
+          <w:rFonts w:ascii="Bahnschrift Light" w:hAnsi="Bahnschrift Light"/>
+          <w:sz w:val="28"/>
+          <w:szCs w:val="28"/>
+        </w:rPr>
+        <w:t xml:space="preserve"> G) because it depends on the value of the admin contract, from which two invoices may be managed by  project managers from the same entity(</w:t>
+      </w:r>
+      <w:r>
+        <w:rPr>
+          <w:rFonts w:ascii="Bahnschrift Light" w:hAnsi="Bahnschrift Light"/>
+          <w:sz w:val="28"/>
+          <w:szCs w:val="28"/>
+        </w:rPr>
+        <w:t>entité</w:t>
+      </w:r>
+      <w:r>
+        <w:rPr>
+          <w:rFonts w:ascii="Bahnschrift Light" w:hAnsi="Bahnschrift Light"/>
+          <w:sz w:val="28"/>
+          <w:szCs w:val="28"/>
+        </w:rPr>
+        <w:t>)  but have different G entities (</w:t>
+      </w:r>
+      <w:r>
+        <w:rPr>
+          <w:rFonts w:ascii="Bahnschrift Light" w:hAnsi="Bahnschrift Light"/>
+          <w:sz w:val="28"/>
+          <w:szCs w:val="28"/>
+        </w:rPr>
+        <w:t>entité</w:t>
+      </w:r>
+      <w:r>
+        <w:rPr>
+          <w:rFonts w:ascii="Bahnschrift Light" w:hAnsi="Bahnschrift Light"/>
+          <w:sz w:val="28"/>
+          <w:szCs w:val="28"/>
+        </w:rPr>
+        <w:t>s G) because of the admin contract. Which makes it more of an attribute of the Invoice entity (facture).</w:t>
+      </w:r>
+    </w:p>
+    <w:p>
+      <w:pPr>
+        <w:pStyle w:val="ListParagraph"/>
+        <w:numPr>
+          <w:ilvl w:val="0"/>
+          <w:numId w:val="10"/>
+        </w:numPr>
+        <w:spacing w:line="360" w:lineRule="auto"/>
+        <w:rPr>
+          <w:rFonts w:ascii="Bahnschrift Light" w:hAnsi="Bahnschrift Light"/>
+          <w:sz w:val="28"/>
+          <w:szCs w:val="28"/>
+        </w:rPr>
+      </w:pPr>
+      <w:r>
+        <w:rPr>
+          <w:rFonts w:ascii="Bahnschrift Light" w:hAnsi="Bahnschrift Light"/>
+          <w:b/>
+          <w:bCs/>
+          <w:sz w:val="28"/>
+          <w:szCs w:val="28"/>
+          <w:lang w:val="en-US"/>
+        </w:rPr>
+        <w:lastRenderedPageBreak/>
+        <w:t>Chef de projet</w:t>
+      </w:r>
+      <w:r>
+        <w:rPr>
+          <w:rFonts w:ascii="Bahnschrift Light" w:hAnsi="Bahnschrift Light"/>
+          <w:b/>
+          <w:bCs/>
+          <w:sz w:val="28"/>
+          <w:szCs w:val="28"/>
+          <w:lang w:val="en-US"/>
+        </w:rPr>
+        <w:t xml:space="preserve"> </w:t>
+      </w:r>
+      <w:r>
+        <w:rPr>
+          <w:rFonts w:ascii="Bahnschrift Light" w:hAnsi="Bahnschrift Light"/>
+          <w:b/>
+          <w:bCs/>
+          <w:sz w:val="28"/>
+          <w:szCs w:val="28"/>
+          <w:lang w:val="en-US"/>
+        </w:rPr>
+        <w:t>:</w:t>
+      </w:r>
+      <w:r>
+        <w:rPr>
+          <w:rFonts w:ascii="Bahnschrift Light" w:hAnsi="Bahnschrift Light"/>
+          <w:sz w:val="28"/>
+          <w:szCs w:val="28"/>
+          <w:lang w:val="en-US"/>
+        </w:rPr>
+        <w:t xml:space="preserve"> </w:t>
+      </w:r>
+      <w:r>
+        <w:rPr>
+          <w:rFonts w:ascii="Bahnschrift Light" w:hAnsi="Bahnschrift Light"/>
+          <w:sz w:val="28"/>
+          <w:szCs w:val="28"/>
+          <w:lang w:val="en-US"/>
+        </w:rPr>
+        <w:t>A project manager belongs to a single entity (</w:t>
+      </w:r>
+      <w:r>
+        <w:rPr>
+          <w:rFonts w:ascii="Bahnschrift Light" w:hAnsi="Bahnschrift Light"/>
+          <w:sz w:val="28"/>
+          <w:szCs w:val="28"/>
+          <w:lang w:val="en-US"/>
+        </w:rPr>
+        <w:t>entité</w:t>
+      </w:r>
+      <w:r>
+        <w:rPr>
+          <w:rFonts w:ascii="Bahnschrift Light" w:hAnsi="Bahnschrift Light"/>
+          <w:sz w:val="28"/>
+          <w:szCs w:val="28"/>
+          <w:lang w:val="en-US"/>
+        </w:rPr>
+        <w:t xml:space="preserve">). He can launch several </w:t>
+      </w:r>
+      <w:r>
+        <w:rPr>
+          <w:rFonts w:ascii="Bahnschrift Light" w:hAnsi="Bahnschrift Light"/>
+          <w:sz w:val="28"/>
+          <w:szCs w:val="28"/>
+          <w:lang w:val="en-US"/>
+        </w:rPr>
+        <w:t xml:space="preserve">orders (commandes) </w:t>
+      </w:r>
+      <w:r>
+        <w:rPr>
+          <w:rFonts w:ascii="Bahnschrift Light" w:hAnsi="Bahnschrift Light"/>
+          <w:sz w:val="28"/>
+          <w:szCs w:val="28"/>
+          <w:lang w:val="en-US"/>
+        </w:rPr>
+        <w:t xml:space="preserve"> although he can manage several invoices. </w:t>
+      </w:r>
+      <w:r>
+        <w:rPr>
+          <w:rFonts w:ascii="Bahnschrift Light" w:hAnsi="Bahnschrift Light"/>
+          <w:sz w:val="28"/>
+          <w:szCs w:val="28"/>
+        </w:rPr>
+        <w:t>The project manager responsible for a given order is not necessarily the one who manages one of the invoices for this exact same order.</w:t>
+      </w:r>
+    </w:p>
+    <w:p>
+      <w:pPr>
+        <w:spacing w:line="360" w:lineRule="auto"/>
+        <w:ind w:left="708"/>
+        <w:rPr>
+          <w:rFonts w:ascii="Bahnschrift Light" w:hAnsi="Bahnschrift Light"/>
+          <w:b/>
+          <w:bCs/>
+          <w:sz w:val="28"/>
+          <w:szCs w:val="28"/>
+        </w:rPr>
+      </w:pPr>
+      <w:r>
+        <w:rPr>
+          <w:rFonts w:ascii="Bahnschrift Light" w:hAnsi="Bahnschrift Light"/>
+          <w:b/>
+          <w:bCs/>
+          <w:sz w:val="28"/>
+          <w:szCs w:val="28"/>
+        </w:rPr>
+        <w:t xml:space="preserve">Attributes </w:t>
+      </w:r>
+      <w:r>
+        <w:rPr>
+          <w:rFonts w:ascii="Bahnschrift Light" w:hAnsi="Bahnschrift Light"/>
+          <w:b/>
+          <w:bCs/>
+          <w:sz w:val="28"/>
+          <w:szCs w:val="28"/>
+        </w:rPr>
+        <w:t>:</w:t>
+      </w:r>
+    </w:p>
+    <w:p>
+      <w:pPr>
+        <w:spacing w:line="360" w:lineRule="auto"/>
+        <w:ind w:left="708"/>
+        <w:rPr>
+          <w:rFonts w:ascii="Bahnschrift Light" w:hAnsi="Bahnschrift Light"/>
+          <w:sz w:val="28"/>
+          <w:szCs w:val="28"/>
+        </w:rPr>
+      </w:pPr>
+      <w:r>
+        <w:rPr>
+          <w:rFonts w:ascii="Bahnschrift Light" w:hAnsi="Bahnschrift Light"/>
+          <w:sz w:val="28"/>
+          <w:szCs w:val="28"/>
+        </w:rPr>
+        <w:tab/>
+        <w:t>- Id CDP (PK)</w:t>
+      </w:r>
+    </w:p>
+    <w:p>
+      <w:pPr>
+        <w:spacing w:line="360" w:lineRule="auto"/>
+        <w:ind w:left="708"/>
+        <w:rPr>
+          <w:rFonts w:ascii="Bahnschrift Light" w:hAnsi="Bahnschrift Light"/>
+          <w:sz w:val="28"/>
+          <w:szCs w:val="28"/>
+        </w:rPr>
+      </w:pPr>
+      <w:r>
+        <w:rPr>
+          <w:rFonts w:ascii="Bahnschrift Light" w:hAnsi="Bahnschrift Light"/>
+          <w:sz w:val="28"/>
+          <w:szCs w:val="28"/>
+        </w:rPr>
+        <w:tab/>
+        <w:t>- Nom</w:t>
+      </w:r>
+      <w:r>
+        <w:rPr>
+          <w:rFonts w:ascii="Bahnschrift Light" w:hAnsi="Bahnschrift Light"/>
+          <w:sz w:val="28"/>
+          <w:szCs w:val="28"/>
+        </w:rPr>
+        <w:t xml:space="preserve"> : Project’s Chief’s Name</w:t>
+      </w:r>
+    </w:p>
+    <w:p>
+      <w:pPr>
+        <w:spacing w:line="360" w:lineRule="auto"/>
+        <w:ind w:left="708"/>
+        <w:rPr>
+          <w:rFonts w:ascii="Bahnschrift Light" w:hAnsi="Bahnschrift Light"/>
+          <w:sz w:val="28"/>
+          <w:szCs w:val="28"/>
+          <w:lang w:val="fr-FR"/>
+        </w:rPr>
+      </w:pPr>
+      <w:r>
+        <w:rPr>
+          <w:rFonts w:ascii="Bahnschrift Light" w:hAnsi="Bahnschrift Light"/>
+          <w:sz w:val="28"/>
+          <w:szCs w:val="28"/>
+          <w:lang w:val="fr-FR"/>
+        </w:rPr>
+        <w:t>*CDP</w:t>
+      </w:r>
+      <w:r>
+        <w:rPr>
+          <w:rFonts w:ascii="Bahnschrift Light" w:hAnsi="Bahnschrift Light"/>
+          <w:sz w:val="28"/>
+          <w:szCs w:val="28"/>
+          <w:lang w:val="fr-FR"/>
+        </w:rPr>
+        <w:t xml:space="preserve"> </w:t>
+      </w:r>
+      <w:r>
+        <w:rPr>
+          <w:rFonts w:ascii="Bahnschrift Light" w:hAnsi="Bahnschrift Light"/>
+          <w:sz w:val="28"/>
+          <w:szCs w:val="28"/>
+          <w:lang w:val="fr-FR"/>
+        </w:rPr>
+        <w:t>: Chef de projet project manager</w:t>
+      </w:r>
+    </w:p>
+    <w:p>
+      <w:pPr>
+        <w:pStyle w:val="ListParagraph"/>
+        <w:numPr>
+          <w:ilvl w:val="0"/>
+          <w:numId w:val="12"/>
+        </w:numPr>
+        <w:spacing w:line="360" w:lineRule="auto"/>
+        <w:rPr>
+          <w:rFonts w:ascii="Bahnschrift Light" w:hAnsi="Bahnschrift Light"/>
+          <w:sz w:val="28"/>
+          <w:szCs w:val="28"/>
+        </w:rPr>
+      </w:pPr>
+      <w:r>
+        <w:rPr>
+          <w:rFonts w:ascii="Bahnschrift Light" w:hAnsi="Bahnschrift Light"/>
+          <w:b/>
+          <w:bCs/>
+          <w:sz w:val="28"/>
+          <w:szCs w:val="28"/>
+        </w:rPr>
+        <w:t>Entité</w:t>
+      </w:r>
+      <w:r>
+        <w:rPr>
+          <w:rFonts w:ascii="Bahnschrift Light" w:hAnsi="Bahnschrift Light"/>
+          <w:sz w:val="28"/>
+          <w:szCs w:val="28"/>
+        </w:rPr>
+        <w:t xml:space="preserve"> </w:t>
+      </w:r>
+      <w:r>
+        <w:rPr>
+          <w:rFonts w:ascii="Bahnschrift Light" w:hAnsi="Bahnschrift Light"/>
+          <w:sz w:val="28"/>
+          <w:szCs w:val="28"/>
+        </w:rPr>
+        <w:t>: An entity</w:t>
+      </w:r>
+      <w:r>
+        <w:rPr>
+          <w:rFonts w:ascii="Bahnschrift Light" w:hAnsi="Bahnschrift Light"/>
+          <w:sz w:val="28"/>
+          <w:szCs w:val="28"/>
+        </w:rPr>
+        <w:t xml:space="preserve"> </w:t>
+      </w:r>
+      <w:r>
+        <w:rPr>
+          <w:rFonts w:ascii="Bahnschrift Light" w:hAnsi="Bahnschrift Light"/>
+          <w:sz w:val="28"/>
+          <w:szCs w:val="28"/>
+        </w:rPr>
+        <w:t>(</w:t>
+      </w:r>
+      <w:r>
+        <w:rPr>
+          <w:rFonts w:ascii="Bahnschrift Light" w:hAnsi="Bahnschrift Light"/>
+          <w:sz w:val="28"/>
+          <w:szCs w:val="28"/>
+        </w:rPr>
+        <w:t>entité</w:t>
+      </w:r>
+      <w:r>
+        <w:rPr>
+          <w:rFonts w:ascii="Bahnschrift Light" w:hAnsi="Bahnschrift Light"/>
+          <w:sz w:val="28"/>
+          <w:szCs w:val="28"/>
+        </w:rPr>
+        <w:t>) can have several project managers.</w:t>
+      </w:r>
+    </w:p>
+    <w:p>
+      <w:pPr>
+        <w:spacing w:line="360" w:lineRule="auto"/>
+        <w:ind w:left="708"/>
+        <w:rPr>
+          <w:rFonts w:ascii="Bahnschrift Light" w:hAnsi="Bahnschrift Light"/>
+          <w:b/>
+          <w:bCs/>
+          <w:sz w:val="28"/>
+          <w:szCs w:val="28"/>
+        </w:rPr>
+      </w:pPr>
+      <w:r>
+        <w:rPr>
+          <w:rFonts w:ascii="Bahnschrift Light" w:hAnsi="Bahnschrift Light"/>
+          <w:b/>
+          <w:bCs/>
+          <w:sz w:val="28"/>
+          <w:szCs w:val="28"/>
+        </w:rPr>
+        <w:t>Attributes</w:t>
+      </w:r>
+      <w:r>
+        <w:rPr>
+          <w:rFonts w:ascii="Bahnschrift Light" w:hAnsi="Bahnschrift Light"/>
+          <w:b/>
+          <w:bCs/>
+          <w:sz w:val="28"/>
+          <w:szCs w:val="28"/>
+        </w:rPr>
+        <w:t xml:space="preserve"> </w:t>
+      </w:r>
+      <w:r>
+        <w:rPr>
+          <w:rFonts w:ascii="Bahnschrift Light" w:hAnsi="Bahnschrift Light"/>
+          <w:b/>
+          <w:bCs/>
+          <w:sz w:val="28"/>
+          <w:szCs w:val="28"/>
+        </w:rPr>
+        <w:t>:</w:t>
+      </w:r>
+    </w:p>
+    <w:p>
+      <w:pPr>
+        <w:spacing w:line="360" w:lineRule="auto"/>
+        <w:ind w:left="708"/>
+        <w:rPr>
+          <w:rFonts w:ascii="Bahnschrift Light" w:hAnsi="Bahnschrift Light"/>
+          <w:sz w:val="28"/>
+          <w:szCs w:val="28"/>
+        </w:rPr>
+      </w:pPr>
+      <w:r>
+        <w:rPr>
+          <w:rFonts w:ascii="Bahnschrift Light" w:hAnsi="Bahnschrift Light"/>
+          <w:sz w:val="28"/>
+          <w:szCs w:val="28"/>
+        </w:rPr>
+        <w:tab/>
+        <w:t>- Nom Entité (PK)</w:t>
+      </w:r>
+    </w:p>
+    <w:p>
+      <w:pPr>
+        <w:spacing w:line="360" w:lineRule="auto"/>
+        <w:ind w:left="708"/>
+        <w:rPr>
+          <w:rFonts w:ascii="Bahnschrift Light" w:hAnsi="Bahnschrift Light"/>
+          <w:sz w:val="28"/>
+          <w:szCs w:val="28"/>
+        </w:rPr>
+      </w:pPr>
+      <w:r>
+        <w:rPr>
+          <w:rFonts w:ascii="Bahnschrift Light" w:hAnsi="Bahnschrift Light"/>
+          <w:sz w:val="28"/>
+          <w:szCs w:val="28"/>
+        </w:rPr>
+        <w:tab/>
+        <w:t>- Entité site (Derived attribute)</w:t>
+      </w:r>
+      <w:r>
+        <w:rPr>
+          <w:rFonts w:ascii="Bahnschrift Light" w:hAnsi="Bahnschrift Light"/>
+          <w:sz w:val="28"/>
+          <w:szCs w:val="28"/>
+        </w:rPr>
+        <w:t xml:space="preserve"> </w:t>
+      </w:r>
+      <w:r>
+        <w:rPr>
+          <w:rFonts w:ascii="Bahnschrift Light" w:hAnsi="Bahnschrift Light"/>
+          <w:sz w:val="28"/>
+          <w:szCs w:val="28"/>
+        </w:rPr>
+        <w:t>: Each entity</w:t>
+      </w:r>
+      <w:r>
+        <w:rPr>
+          <w:rFonts w:ascii="Bahnschrift Light" w:hAnsi="Bahnschrift Light"/>
+          <w:sz w:val="28"/>
+          <w:szCs w:val="28"/>
+        </w:rPr>
+        <w:t xml:space="preserve"> </w:t>
+      </w:r>
+      <w:r>
+        <w:rPr>
+          <w:rFonts w:ascii="Bahnschrift Light" w:hAnsi="Bahnschrift Light"/>
+          <w:sz w:val="28"/>
+          <w:szCs w:val="28"/>
+        </w:rPr>
+        <w:t>(</w:t>
+      </w:r>
+      <w:r>
+        <w:rPr>
+          <w:rFonts w:ascii="Bahnschrift Light" w:hAnsi="Bahnschrift Light"/>
+          <w:sz w:val="28"/>
+          <w:szCs w:val="28"/>
+        </w:rPr>
+        <w:t>entité</w:t>
+      </w:r>
+      <w:r>
+        <w:rPr>
+          <w:rFonts w:ascii="Bahnschrift Light" w:hAnsi="Bahnschrift Light"/>
+          <w:sz w:val="28"/>
+          <w:szCs w:val="28"/>
+        </w:rPr>
+        <w:t>) has its own site entity</w:t>
+      </w:r>
+      <w:r>
+        <w:rPr>
+          <w:rFonts w:ascii="Bahnschrift Light" w:hAnsi="Bahnschrift Light"/>
+          <w:sz w:val="28"/>
+          <w:szCs w:val="28"/>
+        </w:rPr>
+        <w:t xml:space="preserve"> </w:t>
+      </w:r>
+      <w:r>
+        <w:rPr>
+          <w:rFonts w:ascii="Bahnschrift Light" w:hAnsi="Bahnschrift Light"/>
+          <w:sz w:val="28"/>
+          <w:szCs w:val="28"/>
+        </w:rPr>
+        <w:t>(</w:t>
+      </w:r>
+      <w:r>
+        <w:rPr>
+          <w:rFonts w:ascii="Bahnschrift Light" w:hAnsi="Bahnschrift Light"/>
+          <w:sz w:val="28"/>
+          <w:szCs w:val="28"/>
+        </w:rPr>
+        <w:t>entité</w:t>
+      </w:r>
+      <w:r>
+        <w:rPr>
+          <w:rFonts w:ascii="Bahnschrift Light" w:hAnsi="Bahnschrift Light"/>
+          <w:sz w:val="28"/>
+          <w:szCs w:val="28"/>
+        </w:rPr>
+        <w:t> site).</w:t>
+      </w:r>
+    </w:p>
+    <w:p>
+      <w:pPr>
+        <w:spacing w:line="360" w:lineRule="auto"/>
+        <w:rPr>
+          <w:rFonts w:ascii="Bahnschrift Light" w:hAnsi="Bahnschrift Light"/>
+          <w:sz w:val="28"/>
+          <w:szCs w:val="28"/>
+        </w:rPr>
+      </w:pPr>
+    </w:p>
+    <w:p>
+      <w:pPr>
+        <w:spacing w:line="360" w:lineRule="auto"/>
+        <w:rPr>
+          <w:rFonts w:ascii="Bahnschrift Light" w:hAnsi="Bahnschrift Light"/>
+          <w:sz w:val="28"/>
+          <w:szCs w:val="28"/>
+        </w:rPr>
+      </w:pPr>
+    </w:p>
+    <w:p>
+      <w:pPr>
+        <w:spacing w:line="360" w:lineRule="auto"/>
+        <w:rPr>
+          <w:rFonts w:ascii="Bahnschrift Light" w:hAnsi="Bahnschrift Light"/>
+          <w:sz w:val="28"/>
+          <w:szCs w:val="28"/>
+        </w:rPr>
+      </w:pPr>
+    </w:p>
+    <w:p>
+      <w:pPr>
+        <w:spacing w:line="360" w:lineRule="auto"/>
+        <w:rPr>
+          <w:rFonts w:ascii="Bahnschrift Light" w:hAnsi="Bahnschrift Light"/>
+          <w:sz w:val="28"/>
+          <w:szCs w:val="28"/>
+        </w:rPr>
+      </w:pPr>
+    </w:p>
+    <w:p>
+      <w:pPr>
+        <w:spacing w:line="360" w:lineRule="auto"/>
+        <w:rPr>
+          <w:rFonts w:ascii="Bahnschrift Light" w:hAnsi="Bahnschrift Light"/>
+          <w:sz w:val="28"/>
+          <w:szCs w:val="28"/>
+        </w:rPr>
+      </w:pPr>
+    </w:p>
+    <w:p>
+      <w:pPr>
+        <w:spacing w:line="360" w:lineRule="auto"/>
+        <w:rPr>
+          <w:rFonts w:ascii="Bahnschrift Light" w:hAnsi="Bahnschrift Light"/>
+          <w:sz w:val="28"/>
+          <w:szCs w:val="28"/>
+        </w:rPr>
+      </w:pPr>
+    </w:p>
+    <w:p>
+      <w:pPr>
+        <w:spacing w:line="360" w:lineRule="auto"/>
+        <w:rPr>
+          <w:rFonts w:ascii="Bahnschrift Light" w:hAnsi="Bahnschrift Light"/>
+          <w:sz w:val="28"/>
+          <w:szCs w:val="28"/>
+        </w:rPr>
+      </w:pPr>
+    </w:p>
+    <w:p/>
+    <w:p/>
+    <w:p/>
+    <w:p/>
     <w:p/>
     <w:sectPr>
       <w:footerReference w:type="default" r:id="rId11"/>
@@ -2478,6 +4268,7 @@
         <w:docPartUnique/>
       </w:docPartObj>
     </w:sdtPr>
+    <w:sdtEndPr/>
     <w:sdtContent>
       <w:p>
         <w:pPr>
@@ -2697,7 +4488,7 @@
             </mc:Choice>
             <mc:Fallback>
               <w:pict>
-                <v:shapetype w14:anchorId="4C24E8B2" id="_x0000_t32" coordsize="21600,21600" o:spt="32" o:oned="t" path="m,l21600,21600e" filled="f">
+                <v:shapetype w14:anchorId="11DC0D93" id="_x0000_t32" coordsize="21600,21600" o:spt="32" o:oned="t" path="m,l21600,21600e" filled="f">
                   <v:path arrowok="t" fillok="f" o:connecttype="none"/>
                   <o:lock v:ext="edit" shapetype="t"/>
                 </v:shapetype>
@@ -2749,6 +4540,119 @@
 <file path=word/numbering.xml><?xml version="1.0" encoding="utf-8"?>
 <w:numbering xmlns:wpc="http://schemas.microsoft.com/office/word/2010/wordprocessingCanvas" xmlns:cx="http://schemas.microsoft.com/office/drawing/2014/chartex" xmlns:cx1="http://schemas.microsoft.com/office/drawing/2015/9/8/chartex" xmlns:cx2="http://schemas.microsoft.com/office/drawing/2015/10/21/chartex" xmlns:cx3="http://schemas.microsoft.com/office/drawing/2016/5/9/chartex" xmlns:cx4="http://schemas.microsoft.com/office/drawing/2016/5/10/chartex" xmlns:cx5="http://schemas.microsoft.com/office/drawing/2016/5/11/chartex" xmlns:cx6="http://schemas.microsoft.com/office/drawing/2016/5/12/chartex" xmlns:cx7="http://schemas.microsoft.com/office/drawing/2016/5/13/chartex" xmlns:cx8="http://schemas.microsoft.com/office/drawing/2016/5/14/chartex" xmlns:mc="http://schemas.openxmlformats.org/markup-compatibility/2006" xmlns:aink="http://schemas.microsoft.com/office/drawing/2016/ink" xmlns:am3d="http://schemas.microsoft.com/office/drawing/2017/model3d" xmlns:o="urn:schemas-microsoft-com:office:office" xmlns:oel="http://schemas.microsoft.com/office/2019/extlst" xmlns:r="http://schemas.openxmlformats.org/officeDocument/2006/relationships" xmlns:m="http://schemas.openxmlformats.org/officeDocument/2006/math" xmlns:v="urn:schemas-microsoft-com:vml" xmlns:wp14="http://schemas.microsoft.com/office/word/2010/wordprocessingDrawing" xmlns:wp="http://schemas.openxmlformats.org/drawingml/2006/wordprocessingDrawing" xmlns:w10="urn:schemas-microsoft-com:office:word" xmlns:w="http://schemas.openxmlformats.org/wordprocessingml/2006/main" xmlns:w14="http://schemas.microsoft.com/office/word/2010/wordml" xmlns:w15="http://schemas.microsoft.com/office/word/2012/wordml" xmlns:w16cex="http://schemas.microsoft.com/office/word/2018/wordml/cex" xmlns:w16cid="http://schemas.microsoft.com/office/word/2016/wordml/cid" xmlns:w16="http://schemas.microsoft.com/office/word/2018/wordml" xmlns:w16du="http://schemas.microsoft.com/office/word/2023/wordml/word16du" xmlns:w16sdtdh="http://schemas.microsoft.com/office/word/2020/wordml/sdtdatahash" xmlns:w16se="http://schemas.microsoft.com/office/word/2015/wordml/symex" xmlns:wpg="http://schemas.microsoft.com/office/word/2010/wordprocessingGroup" xmlns:wpi="http://schemas.microsoft.com/office/word/2010/wordprocessingInk" xmlns:wne="http://schemas.microsoft.com/office/word/2006/wordml" xmlns:wps="http://schemas.microsoft.com/office/word/2010/wordprocessingShape" mc:Ignorable="w14 w15 w16se w16cid w16 w16cex w16sdtdh wp14">
   <w:abstractNum w:abstractNumId="0" w15:restartNumberingAfterBreak="0">
+    <w:nsid w:val="048F08C0"/>
+    <w:multiLevelType w:val="hybridMultilevel"/>
+    <w:tmpl w:val="E4FACBC2"/>
+    <w:lvl w:ilvl="0" w:tplc="AA96A678">
+      <w:numFmt w:val="bullet"/>
+      <w:lvlText w:val="-"/>
+      <w:lvlJc w:val="left"/>
+      <w:pPr>
+        <w:ind w:left="720" w:hanging="360"/>
+      </w:pPr>
+      <w:rPr>
+        <w:rFonts w:ascii="Bahnschrift Light" w:eastAsiaTheme="minorHAnsi" w:hAnsi="Bahnschrift Light" w:cstheme="minorBidi" w:hint="default"/>
+        <w:b/>
+      </w:rPr>
+    </w:lvl>
+    <w:lvl w:ilvl="1" w:tplc="04070003" w:tentative="1">
+      <w:start w:val="1"/>
+      <w:numFmt w:val="bullet"/>
+      <w:lvlText w:val="o"/>
+      <w:lvlJc w:val="left"/>
+      <w:pPr>
+        <w:ind w:left="1440" w:hanging="360"/>
+      </w:pPr>
+      <w:rPr>
+        <w:rFonts w:ascii="Courier New" w:hAnsi="Courier New" w:cs="Courier New" w:hint="default"/>
+      </w:rPr>
+    </w:lvl>
+    <w:lvl w:ilvl="2" w:tplc="04070005" w:tentative="1">
+      <w:start w:val="1"/>
+      <w:numFmt w:val="bullet"/>
+      <w:lvlText w:val=""/>
+      <w:lvlJc w:val="left"/>
+      <w:pPr>
+        <w:ind w:left="2160" w:hanging="360"/>
+      </w:pPr>
+      <w:rPr>
+        <w:rFonts w:ascii="Wingdings" w:hAnsi="Wingdings" w:hint="default"/>
+      </w:rPr>
+    </w:lvl>
+    <w:lvl w:ilvl="3" w:tplc="04070001" w:tentative="1">
+      <w:start w:val="1"/>
+      <w:numFmt w:val="bullet"/>
+      <w:lvlText w:val=""/>
+      <w:lvlJc w:val="left"/>
+      <w:pPr>
+        <w:ind w:left="2880" w:hanging="360"/>
+      </w:pPr>
+      <w:rPr>
+        <w:rFonts w:ascii="Symbol" w:hAnsi="Symbol" w:hint="default"/>
+      </w:rPr>
+    </w:lvl>
+    <w:lvl w:ilvl="4" w:tplc="04070003" w:tentative="1">
+      <w:start w:val="1"/>
+      <w:numFmt w:val="bullet"/>
+      <w:lvlText w:val="o"/>
+      <w:lvlJc w:val="left"/>
+      <w:pPr>
+        <w:ind w:left="3600" w:hanging="360"/>
+      </w:pPr>
+      <w:rPr>
+        <w:rFonts w:ascii="Courier New" w:hAnsi="Courier New" w:cs="Courier New" w:hint="default"/>
+      </w:rPr>
+    </w:lvl>
+    <w:lvl w:ilvl="5" w:tplc="04070005" w:tentative="1">
+      <w:start w:val="1"/>
+      <w:numFmt w:val="bullet"/>
+      <w:lvlText w:val=""/>
+      <w:lvlJc w:val="left"/>
+      <w:pPr>
+        <w:ind w:left="4320" w:hanging="360"/>
+      </w:pPr>
+      <w:rPr>
+        <w:rFonts w:ascii="Wingdings" w:hAnsi="Wingdings" w:hint="default"/>
+      </w:rPr>
+    </w:lvl>
+    <w:lvl w:ilvl="6" w:tplc="04070001" w:tentative="1">
+      <w:start w:val="1"/>
+      <w:numFmt w:val="bullet"/>
+      <w:lvlText w:val=""/>
+      <w:lvlJc w:val="left"/>
+      <w:pPr>
+        <w:ind w:left="5040" w:hanging="360"/>
+      </w:pPr>
+      <w:rPr>
+        <w:rFonts w:ascii="Symbol" w:hAnsi="Symbol" w:hint="default"/>
+      </w:rPr>
+    </w:lvl>
+    <w:lvl w:ilvl="7" w:tplc="04070003" w:tentative="1">
+      <w:start w:val="1"/>
+      <w:numFmt w:val="bullet"/>
+      <w:lvlText w:val="o"/>
+      <w:lvlJc w:val="left"/>
+      <w:pPr>
+        <w:ind w:left="5760" w:hanging="360"/>
+      </w:pPr>
+      <w:rPr>
+        <w:rFonts w:ascii="Courier New" w:hAnsi="Courier New" w:cs="Courier New" w:hint="default"/>
+      </w:rPr>
+    </w:lvl>
+    <w:lvl w:ilvl="8" w:tplc="04070005" w:tentative="1">
+      <w:start w:val="1"/>
+      <w:numFmt w:val="bullet"/>
+      <w:lvlText w:val=""/>
+      <w:lvlJc w:val="left"/>
+      <w:pPr>
+        <w:ind w:left="6480" w:hanging="360"/>
+      </w:pPr>
+      <w:rPr>
+        <w:rFonts w:ascii="Wingdings" w:hAnsi="Wingdings" w:hint="default"/>
+      </w:rPr>
+    </w:lvl>
+  </w:abstractNum>
+  <w:abstractNum w:abstractNumId="1" w15:restartNumberingAfterBreak="0">
     <w:nsid w:val="06DC5240"/>
     <w:multiLevelType w:val="hybridMultilevel"/>
     <w:tmpl w:val="CE2040EE"/>
@@ -2861,11 +4765,1171 @@
       </w:rPr>
     </w:lvl>
   </w:abstractNum>
+  <w:abstractNum w:abstractNumId="2" w15:restartNumberingAfterBreak="0">
+    <w:nsid w:val="08E03086"/>
+    <w:multiLevelType w:val="hybridMultilevel"/>
+    <w:tmpl w:val="4B1CBF10"/>
+    <w:lvl w:ilvl="0" w:tplc="A606A92A">
+      <w:numFmt w:val="bullet"/>
+      <w:lvlText w:val="-"/>
+      <w:lvlJc w:val="left"/>
+      <w:pPr>
+        <w:ind w:left="720" w:hanging="360"/>
+      </w:pPr>
+      <w:rPr>
+        <w:rFonts w:ascii="Bahnschrift Light" w:eastAsiaTheme="minorHAnsi" w:hAnsi="Bahnschrift Light" w:cstheme="minorBidi" w:hint="default"/>
+      </w:rPr>
+    </w:lvl>
+    <w:lvl w:ilvl="1" w:tplc="04070003" w:tentative="1">
+      <w:start w:val="1"/>
+      <w:numFmt w:val="bullet"/>
+      <w:lvlText w:val="o"/>
+      <w:lvlJc w:val="left"/>
+      <w:pPr>
+        <w:ind w:left="1440" w:hanging="360"/>
+      </w:pPr>
+      <w:rPr>
+        <w:rFonts w:ascii="Courier New" w:hAnsi="Courier New" w:cs="Courier New" w:hint="default"/>
+      </w:rPr>
+    </w:lvl>
+    <w:lvl w:ilvl="2" w:tplc="04070005" w:tentative="1">
+      <w:start w:val="1"/>
+      <w:numFmt w:val="bullet"/>
+      <w:lvlText w:val=""/>
+      <w:lvlJc w:val="left"/>
+      <w:pPr>
+        <w:ind w:left="2160" w:hanging="360"/>
+      </w:pPr>
+      <w:rPr>
+        <w:rFonts w:ascii="Wingdings" w:hAnsi="Wingdings" w:hint="default"/>
+      </w:rPr>
+    </w:lvl>
+    <w:lvl w:ilvl="3" w:tplc="04070001" w:tentative="1">
+      <w:start w:val="1"/>
+      <w:numFmt w:val="bullet"/>
+      <w:lvlText w:val=""/>
+      <w:lvlJc w:val="left"/>
+      <w:pPr>
+        <w:ind w:left="2880" w:hanging="360"/>
+      </w:pPr>
+      <w:rPr>
+        <w:rFonts w:ascii="Symbol" w:hAnsi="Symbol" w:hint="default"/>
+      </w:rPr>
+    </w:lvl>
+    <w:lvl w:ilvl="4" w:tplc="04070003" w:tentative="1">
+      <w:start w:val="1"/>
+      <w:numFmt w:val="bullet"/>
+      <w:lvlText w:val="o"/>
+      <w:lvlJc w:val="left"/>
+      <w:pPr>
+        <w:ind w:left="3600" w:hanging="360"/>
+      </w:pPr>
+      <w:rPr>
+        <w:rFonts w:ascii="Courier New" w:hAnsi="Courier New" w:cs="Courier New" w:hint="default"/>
+      </w:rPr>
+    </w:lvl>
+    <w:lvl w:ilvl="5" w:tplc="04070005" w:tentative="1">
+      <w:start w:val="1"/>
+      <w:numFmt w:val="bullet"/>
+      <w:lvlText w:val=""/>
+      <w:lvlJc w:val="left"/>
+      <w:pPr>
+        <w:ind w:left="4320" w:hanging="360"/>
+      </w:pPr>
+      <w:rPr>
+        <w:rFonts w:ascii="Wingdings" w:hAnsi="Wingdings" w:hint="default"/>
+      </w:rPr>
+    </w:lvl>
+    <w:lvl w:ilvl="6" w:tplc="04070001" w:tentative="1">
+      <w:start w:val="1"/>
+      <w:numFmt w:val="bullet"/>
+      <w:lvlText w:val=""/>
+      <w:lvlJc w:val="left"/>
+      <w:pPr>
+        <w:ind w:left="5040" w:hanging="360"/>
+      </w:pPr>
+      <w:rPr>
+        <w:rFonts w:ascii="Symbol" w:hAnsi="Symbol" w:hint="default"/>
+      </w:rPr>
+    </w:lvl>
+    <w:lvl w:ilvl="7" w:tplc="04070003" w:tentative="1">
+      <w:start w:val="1"/>
+      <w:numFmt w:val="bullet"/>
+      <w:lvlText w:val="o"/>
+      <w:lvlJc w:val="left"/>
+      <w:pPr>
+        <w:ind w:left="5760" w:hanging="360"/>
+      </w:pPr>
+      <w:rPr>
+        <w:rFonts w:ascii="Courier New" w:hAnsi="Courier New" w:cs="Courier New" w:hint="default"/>
+      </w:rPr>
+    </w:lvl>
+    <w:lvl w:ilvl="8" w:tplc="04070005" w:tentative="1">
+      <w:start w:val="1"/>
+      <w:numFmt w:val="bullet"/>
+      <w:lvlText w:val=""/>
+      <w:lvlJc w:val="left"/>
+      <w:pPr>
+        <w:ind w:left="6480" w:hanging="360"/>
+      </w:pPr>
+      <w:rPr>
+        <w:rFonts w:ascii="Wingdings" w:hAnsi="Wingdings" w:hint="default"/>
+      </w:rPr>
+    </w:lvl>
+  </w:abstractNum>
+  <w:abstractNum w:abstractNumId="3" w15:restartNumberingAfterBreak="0">
+    <w:nsid w:val="0D384399"/>
+    <w:multiLevelType w:val="hybridMultilevel"/>
+    <w:tmpl w:val="FFA2A6FC"/>
+    <w:lvl w:ilvl="0" w:tplc="04070001">
+      <w:start w:val="1"/>
+      <w:numFmt w:val="bullet"/>
+      <w:lvlText w:val=""/>
+      <w:lvlJc w:val="left"/>
+      <w:pPr>
+        <w:ind w:left="360" w:hanging="360"/>
+      </w:pPr>
+      <w:rPr>
+        <w:rFonts w:ascii="Symbol" w:hAnsi="Symbol" w:hint="default"/>
+      </w:rPr>
+    </w:lvl>
+    <w:lvl w:ilvl="1" w:tplc="04070003" w:tentative="1">
+      <w:start w:val="1"/>
+      <w:numFmt w:val="bullet"/>
+      <w:lvlText w:val="o"/>
+      <w:lvlJc w:val="left"/>
+      <w:pPr>
+        <w:ind w:left="1080" w:hanging="360"/>
+      </w:pPr>
+      <w:rPr>
+        <w:rFonts w:ascii="Courier New" w:hAnsi="Courier New" w:cs="Courier New" w:hint="default"/>
+      </w:rPr>
+    </w:lvl>
+    <w:lvl w:ilvl="2" w:tplc="04070005" w:tentative="1">
+      <w:start w:val="1"/>
+      <w:numFmt w:val="bullet"/>
+      <w:lvlText w:val=""/>
+      <w:lvlJc w:val="left"/>
+      <w:pPr>
+        <w:ind w:left="1800" w:hanging="360"/>
+      </w:pPr>
+      <w:rPr>
+        <w:rFonts w:ascii="Wingdings" w:hAnsi="Wingdings" w:hint="default"/>
+      </w:rPr>
+    </w:lvl>
+    <w:lvl w:ilvl="3" w:tplc="04070001" w:tentative="1">
+      <w:start w:val="1"/>
+      <w:numFmt w:val="bullet"/>
+      <w:lvlText w:val=""/>
+      <w:lvlJc w:val="left"/>
+      <w:pPr>
+        <w:ind w:left="2520" w:hanging="360"/>
+      </w:pPr>
+      <w:rPr>
+        <w:rFonts w:ascii="Symbol" w:hAnsi="Symbol" w:hint="default"/>
+      </w:rPr>
+    </w:lvl>
+    <w:lvl w:ilvl="4" w:tplc="04070003" w:tentative="1">
+      <w:start w:val="1"/>
+      <w:numFmt w:val="bullet"/>
+      <w:lvlText w:val="o"/>
+      <w:lvlJc w:val="left"/>
+      <w:pPr>
+        <w:ind w:left="3240" w:hanging="360"/>
+      </w:pPr>
+      <w:rPr>
+        <w:rFonts w:ascii="Courier New" w:hAnsi="Courier New" w:cs="Courier New" w:hint="default"/>
+      </w:rPr>
+    </w:lvl>
+    <w:lvl w:ilvl="5" w:tplc="04070005" w:tentative="1">
+      <w:start w:val="1"/>
+      <w:numFmt w:val="bullet"/>
+      <w:lvlText w:val=""/>
+      <w:lvlJc w:val="left"/>
+      <w:pPr>
+        <w:ind w:left="3960" w:hanging="360"/>
+      </w:pPr>
+      <w:rPr>
+        <w:rFonts w:ascii="Wingdings" w:hAnsi="Wingdings" w:hint="default"/>
+      </w:rPr>
+    </w:lvl>
+    <w:lvl w:ilvl="6" w:tplc="04070001" w:tentative="1">
+      <w:start w:val="1"/>
+      <w:numFmt w:val="bullet"/>
+      <w:lvlText w:val=""/>
+      <w:lvlJc w:val="left"/>
+      <w:pPr>
+        <w:ind w:left="4680" w:hanging="360"/>
+      </w:pPr>
+      <w:rPr>
+        <w:rFonts w:ascii="Symbol" w:hAnsi="Symbol" w:hint="default"/>
+      </w:rPr>
+    </w:lvl>
+    <w:lvl w:ilvl="7" w:tplc="04070003" w:tentative="1">
+      <w:start w:val="1"/>
+      <w:numFmt w:val="bullet"/>
+      <w:lvlText w:val="o"/>
+      <w:lvlJc w:val="left"/>
+      <w:pPr>
+        <w:ind w:left="5400" w:hanging="360"/>
+      </w:pPr>
+      <w:rPr>
+        <w:rFonts w:ascii="Courier New" w:hAnsi="Courier New" w:cs="Courier New" w:hint="default"/>
+      </w:rPr>
+    </w:lvl>
+    <w:lvl w:ilvl="8" w:tplc="04070005" w:tentative="1">
+      <w:start w:val="1"/>
+      <w:numFmt w:val="bullet"/>
+      <w:lvlText w:val=""/>
+      <w:lvlJc w:val="left"/>
+      <w:pPr>
+        <w:ind w:left="6120" w:hanging="360"/>
+      </w:pPr>
+      <w:rPr>
+        <w:rFonts w:ascii="Wingdings" w:hAnsi="Wingdings" w:hint="default"/>
+      </w:rPr>
+    </w:lvl>
+  </w:abstractNum>
+  <w:abstractNum w:abstractNumId="4" w15:restartNumberingAfterBreak="0">
+    <w:nsid w:val="0F6A7662"/>
+    <w:multiLevelType w:val="hybridMultilevel"/>
+    <w:tmpl w:val="C568DCC4"/>
+    <w:lvl w:ilvl="0" w:tplc="04070001">
+      <w:start w:val="1"/>
+      <w:numFmt w:val="bullet"/>
+      <w:lvlText w:val=""/>
+      <w:lvlJc w:val="left"/>
+      <w:pPr>
+        <w:ind w:left="360" w:hanging="360"/>
+      </w:pPr>
+      <w:rPr>
+        <w:rFonts w:ascii="Symbol" w:hAnsi="Symbol" w:hint="default"/>
+      </w:rPr>
+    </w:lvl>
+    <w:lvl w:ilvl="1" w:tplc="04070003" w:tentative="1">
+      <w:start w:val="1"/>
+      <w:numFmt w:val="bullet"/>
+      <w:lvlText w:val="o"/>
+      <w:lvlJc w:val="left"/>
+      <w:pPr>
+        <w:ind w:left="1080" w:hanging="360"/>
+      </w:pPr>
+      <w:rPr>
+        <w:rFonts w:ascii="Courier New" w:hAnsi="Courier New" w:cs="Courier New" w:hint="default"/>
+      </w:rPr>
+    </w:lvl>
+    <w:lvl w:ilvl="2" w:tplc="04070005" w:tentative="1">
+      <w:start w:val="1"/>
+      <w:numFmt w:val="bullet"/>
+      <w:lvlText w:val=""/>
+      <w:lvlJc w:val="left"/>
+      <w:pPr>
+        <w:ind w:left="1800" w:hanging="360"/>
+      </w:pPr>
+      <w:rPr>
+        <w:rFonts w:ascii="Wingdings" w:hAnsi="Wingdings" w:hint="default"/>
+      </w:rPr>
+    </w:lvl>
+    <w:lvl w:ilvl="3" w:tplc="04070001" w:tentative="1">
+      <w:start w:val="1"/>
+      <w:numFmt w:val="bullet"/>
+      <w:lvlText w:val=""/>
+      <w:lvlJc w:val="left"/>
+      <w:pPr>
+        <w:ind w:left="2520" w:hanging="360"/>
+      </w:pPr>
+      <w:rPr>
+        <w:rFonts w:ascii="Symbol" w:hAnsi="Symbol" w:hint="default"/>
+      </w:rPr>
+    </w:lvl>
+    <w:lvl w:ilvl="4" w:tplc="04070003" w:tentative="1">
+      <w:start w:val="1"/>
+      <w:numFmt w:val="bullet"/>
+      <w:lvlText w:val="o"/>
+      <w:lvlJc w:val="left"/>
+      <w:pPr>
+        <w:ind w:left="3240" w:hanging="360"/>
+      </w:pPr>
+      <w:rPr>
+        <w:rFonts w:ascii="Courier New" w:hAnsi="Courier New" w:cs="Courier New" w:hint="default"/>
+      </w:rPr>
+    </w:lvl>
+    <w:lvl w:ilvl="5" w:tplc="04070005" w:tentative="1">
+      <w:start w:val="1"/>
+      <w:numFmt w:val="bullet"/>
+      <w:lvlText w:val=""/>
+      <w:lvlJc w:val="left"/>
+      <w:pPr>
+        <w:ind w:left="3960" w:hanging="360"/>
+      </w:pPr>
+      <w:rPr>
+        <w:rFonts w:ascii="Wingdings" w:hAnsi="Wingdings" w:hint="default"/>
+      </w:rPr>
+    </w:lvl>
+    <w:lvl w:ilvl="6" w:tplc="04070001" w:tentative="1">
+      <w:start w:val="1"/>
+      <w:numFmt w:val="bullet"/>
+      <w:lvlText w:val=""/>
+      <w:lvlJc w:val="left"/>
+      <w:pPr>
+        <w:ind w:left="4680" w:hanging="360"/>
+      </w:pPr>
+      <w:rPr>
+        <w:rFonts w:ascii="Symbol" w:hAnsi="Symbol" w:hint="default"/>
+      </w:rPr>
+    </w:lvl>
+    <w:lvl w:ilvl="7" w:tplc="04070003" w:tentative="1">
+      <w:start w:val="1"/>
+      <w:numFmt w:val="bullet"/>
+      <w:lvlText w:val="o"/>
+      <w:lvlJc w:val="left"/>
+      <w:pPr>
+        <w:ind w:left="5400" w:hanging="360"/>
+      </w:pPr>
+      <w:rPr>
+        <w:rFonts w:ascii="Courier New" w:hAnsi="Courier New" w:cs="Courier New" w:hint="default"/>
+      </w:rPr>
+    </w:lvl>
+    <w:lvl w:ilvl="8" w:tplc="04070005" w:tentative="1">
+      <w:start w:val="1"/>
+      <w:numFmt w:val="bullet"/>
+      <w:lvlText w:val=""/>
+      <w:lvlJc w:val="left"/>
+      <w:pPr>
+        <w:ind w:left="6120" w:hanging="360"/>
+      </w:pPr>
+      <w:rPr>
+        <w:rFonts w:ascii="Wingdings" w:hAnsi="Wingdings" w:hint="default"/>
+      </w:rPr>
+    </w:lvl>
+  </w:abstractNum>
+  <w:abstractNum w:abstractNumId="5" w15:restartNumberingAfterBreak="0">
+    <w:nsid w:val="24714D2D"/>
+    <w:multiLevelType w:val="hybridMultilevel"/>
+    <w:tmpl w:val="FBB059C2"/>
+    <w:lvl w:ilvl="0" w:tplc="04070001">
+      <w:start w:val="1"/>
+      <w:numFmt w:val="bullet"/>
+      <w:lvlText w:val=""/>
+      <w:lvlJc w:val="left"/>
+      <w:pPr>
+        <w:ind w:left="360" w:hanging="360"/>
+      </w:pPr>
+      <w:rPr>
+        <w:rFonts w:ascii="Symbol" w:hAnsi="Symbol" w:hint="default"/>
+      </w:rPr>
+    </w:lvl>
+    <w:lvl w:ilvl="1" w:tplc="04070003" w:tentative="1">
+      <w:start w:val="1"/>
+      <w:numFmt w:val="bullet"/>
+      <w:lvlText w:val="o"/>
+      <w:lvlJc w:val="left"/>
+      <w:pPr>
+        <w:ind w:left="1080" w:hanging="360"/>
+      </w:pPr>
+      <w:rPr>
+        <w:rFonts w:ascii="Courier New" w:hAnsi="Courier New" w:cs="Courier New" w:hint="default"/>
+      </w:rPr>
+    </w:lvl>
+    <w:lvl w:ilvl="2" w:tplc="04070005" w:tentative="1">
+      <w:start w:val="1"/>
+      <w:numFmt w:val="bullet"/>
+      <w:lvlText w:val=""/>
+      <w:lvlJc w:val="left"/>
+      <w:pPr>
+        <w:ind w:left="1800" w:hanging="360"/>
+      </w:pPr>
+      <w:rPr>
+        <w:rFonts w:ascii="Wingdings" w:hAnsi="Wingdings" w:hint="default"/>
+      </w:rPr>
+    </w:lvl>
+    <w:lvl w:ilvl="3" w:tplc="04070001" w:tentative="1">
+      <w:start w:val="1"/>
+      <w:numFmt w:val="bullet"/>
+      <w:lvlText w:val=""/>
+      <w:lvlJc w:val="left"/>
+      <w:pPr>
+        <w:ind w:left="2520" w:hanging="360"/>
+      </w:pPr>
+      <w:rPr>
+        <w:rFonts w:ascii="Symbol" w:hAnsi="Symbol" w:hint="default"/>
+      </w:rPr>
+    </w:lvl>
+    <w:lvl w:ilvl="4" w:tplc="04070003" w:tentative="1">
+      <w:start w:val="1"/>
+      <w:numFmt w:val="bullet"/>
+      <w:lvlText w:val="o"/>
+      <w:lvlJc w:val="left"/>
+      <w:pPr>
+        <w:ind w:left="3240" w:hanging="360"/>
+      </w:pPr>
+      <w:rPr>
+        <w:rFonts w:ascii="Courier New" w:hAnsi="Courier New" w:cs="Courier New" w:hint="default"/>
+      </w:rPr>
+    </w:lvl>
+    <w:lvl w:ilvl="5" w:tplc="04070005" w:tentative="1">
+      <w:start w:val="1"/>
+      <w:numFmt w:val="bullet"/>
+      <w:lvlText w:val=""/>
+      <w:lvlJc w:val="left"/>
+      <w:pPr>
+        <w:ind w:left="3960" w:hanging="360"/>
+      </w:pPr>
+      <w:rPr>
+        <w:rFonts w:ascii="Wingdings" w:hAnsi="Wingdings" w:hint="default"/>
+      </w:rPr>
+    </w:lvl>
+    <w:lvl w:ilvl="6" w:tplc="04070001" w:tentative="1">
+      <w:start w:val="1"/>
+      <w:numFmt w:val="bullet"/>
+      <w:lvlText w:val=""/>
+      <w:lvlJc w:val="left"/>
+      <w:pPr>
+        <w:ind w:left="4680" w:hanging="360"/>
+      </w:pPr>
+      <w:rPr>
+        <w:rFonts w:ascii="Symbol" w:hAnsi="Symbol" w:hint="default"/>
+      </w:rPr>
+    </w:lvl>
+    <w:lvl w:ilvl="7" w:tplc="04070003" w:tentative="1">
+      <w:start w:val="1"/>
+      <w:numFmt w:val="bullet"/>
+      <w:lvlText w:val="o"/>
+      <w:lvlJc w:val="left"/>
+      <w:pPr>
+        <w:ind w:left="5400" w:hanging="360"/>
+      </w:pPr>
+      <w:rPr>
+        <w:rFonts w:ascii="Courier New" w:hAnsi="Courier New" w:cs="Courier New" w:hint="default"/>
+      </w:rPr>
+    </w:lvl>
+    <w:lvl w:ilvl="8" w:tplc="04070005" w:tentative="1">
+      <w:start w:val="1"/>
+      <w:numFmt w:val="bullet"/>
+      <w:lvlText w:val=""/>
+      <w:lvlJc w:val="left"/>
+      <w:pPr>
+        <w:ind w:left="6120" w:hanging="360"/>
+      </w:pPr>
+      <w:rPr>
+        <w:rFonts w:ascii="Wingdings" w:hAnsi="Wingdings" w:hint="default"/>
+      </w:rPr>
+    </w:lvl>
+  </w:abstractNum>
+  <w:abstractNum w:abstractNumId="6" w15:restartNumberingAfterBreak="0">
+    <w:nsid w:val="2FB038F6"/>
+    <w:multiLevelType w:val="hybridMultilevel"/>
+    <w:tmpl w:val="2558E2E2"/>
+    <w:lvl w:ilvl="0" w:tplc="9098864E">
+      <w:numFmt w:val="bullet"/>
+      <w:lvlText w:val="-"/>
+      <w:lvlJc w:val="left"/>
+      <w:pPr>
+        <w:ind w:left="1068" w:hanging="360"/>
+      </w:pPr>
+      <w:rPr>
+        <w:rFonts w:ascii="Bahnschrift Light" w:eastAsiaTheme="minorHAnsi" w:hAnsi="Bahnschrift Light" w:cstheme="minorBidi" w:hint="default"/>
+      </w:rPr>
+    </w:lvl>
+    <w:lvl w:ilvl="1" w:tplc="04070003" w:tentative="1">
+      <w:start w:val="1"/>
+      <w:numFmt w:val="bullet"/>
+      <w:lvlText w:val="o"/>
+      <w:lvlJc w:val="left"/>
+      <w:pPr>
+        <w:ind w:left="1788" w:hanging="360"/>
+      </w:pPr>
+      <w:rPr>
+        <w:rFonts w:ascii="Courier New" w:hAnsi="Courier New" w:cs="Courier New" w:hint="default"/>
+      </w:rPr>
+    </w:lvl>
+    <w:lvl w:ilvl="2" w:tplc="04070005" w:tentative="1">
+      <w:start w:val="1"/>
+      <w:numFmt w:val="bullet"/>
+      <w:lvlText w:val=""/>
+      <w:lvlJc w:val="left"/>
+      <w:pPr>
+        <w:ind w:left="2508" w:hanging="360"/>
+      </w:pPr>
+      <w:rPr>
+        <w:rFonts w:ascii="Wingdings" w:hAnsi="Wingdings" w:hint="default"/>
+      </w:rPr>
+    </w:lvl>
+    <w:lvl w:ilvl="3" w:tplc="04070001" w:tentative="1">
+      <w:start w:val="1"/>
+      <w:numFmt w:val="bullet"/>
+      <w:lvlText w:val=""/>
+      <w:lvlJc w:val="left"/>
+      <w:pPr>
+        <w:ind w:left="3228" w:hanging="360"/>
+      </w:pPr>
+      <w:rPr>
+        <w:rFonts w:ascii="Symbol" w:hAnsi="Symbol" w:hint="default"/>
+      </w:rPr>
+    </w:lvl>
+    <w:lvl w:ilvl="4" w:tplc="04070003" w:tentative="1">
+      <w:start w:val="1"/>
+      <w:numFmt w:val="bullet"/>
+      <w:lvlText w:val="o"/>
+      <w:lvlJc w:val="left"/>
+      <w:pPr>
+        <w:ind w:left="3948" w:hanging="360"/>
+      </w:pPr>
+      <w:rPr>
+        <w:rFonts w:ascii="Courier New" w:hAnsi="Courier New" w:cs="Courier New" w:hint="default"/>
+      </w:rPr>
+    </w:lvl>
+    <w:lvl w:ilvl="5" w:tplc="04070005" w:tentative="1">
+      <w:start w:val="1"/>
+      <w:numFmt w:val="bullet"/>
+      <w:lvlText w:val=""/>
+      <w:lvlJc w:val="left"/>
+      <w:pPr>
+        <w:ind w:left="4668" w:hanging="360"/>
+      </w:pPr>
+      <w:rPr>
+        <w:rFonts w:ascii="Wingdings" w:hAnsi="Wingdings" w:hint="default"/>
+      </w:rPr>
+    </w:lvl>
+    <w:lvl w:ilvl="6" w:tplc="04070001" w:tentative="1">
+      <w:start w:val="1"/>
+      <w:numFmt w:val="bullet"/>
+      <w:lvlText w:val=""/>
+      <w:lvlJc w:val="left"/>
+      <w:pPr>
+        <w:ind w:left="5388" w:hanging="360"/>
+      </w:pPr>
+      <w:rPr>
+        <w:rFonts w:ascii="Symbol" w:hAnsi="Symbol" w:hint="default"/>
+      </w:rPr>
+    </w:lvl>
+    <w:lvl w:ilvl="7" w:tplc="04070003" w:tentative="1">
+      <w:start w:val="1"/>
+      <w:numFmt w:val="bullet"/>
+      <w:lvlText w:val="o"/>
+      <w:lvlJc w:val="left"/>
+      <w:pPr>
+        <w:ind w:left="6108" w:hanging="360"/>
+      </w:pPr>
+      <w:rPr>
+        <w:rFonts w:ascii="Courier New" w:hAnsi="Courier New" w:cs="Courier New" w:hint="default"/>
+      </w:rPr>
+    </w:lvl>
+    <w:lvl w:ilvl="8" w:tplc="04070005" w:tentative="1">
+      <w:start w:val="1"/>
+      <w:numFmt w:val="bullet"/>
+      <w:lvlText w:val=""/>
+      <w:lvlJc w:val="left"/>
+      <w:pPr>
+        <w:ind w:left="6828" w:hanging="360"/>
+      </w:pPr>
+      <w:rPr>
+        <w:rFonts w:ascii="Wingdings" w:hAnsi="Wingdings" w:hint="default"/>
+      </w:rPr>
+    </w:lvl>
+  </w:abstractNum>
+  <w:abstractNum w:abstractNumId="7" w15:restartNumberingAfterBreak="0">
+    <w:nsid w:val="3A0E6D6A"/>
+    <w:multiLevelType w:val="hybridMultilevel"/>
+    <w:tmpl w:val="88DA8600"/>
+    <w:lvl w:ilvl="0" w:tplc="04070001">
+      <w:start w:val="1"/>
+      <w:numFmt w:val="bullet"/>
+      <w:lvlText w:val=""/>
+      <w:lvlJc w:val="left"/>
+      <w:pPr>
+        <w:ind w:left="360" w:hanging="360"/>
+      </w:pPr>
+      <w:rPr>
+        <w:rFonts w:ascii="Symbol" w:hAnsi="Symbol" w:hint="default"/>
+      </w:rPr>
+    </w:lvl>
+    <w:lvl w:ilvl="1" w:tplc="04070003" w:tentative="1">
+      <w:start w:val="1"/>
+      <w:numFmt w:val="bullet"/>
+      <w:lvlText w:val="o"/>
+      <w:lvlJc w:val="left"/>
+      <w:pPr>
+        <w:ind w:left="1080" w:hanging="360"/>
+      </w:pPr>
+      <w:rPr>
+        <w:rFonts w:ascii="Courier New" w:hAnsi="Courier New" w:cs="Courier New" w:hint="default"/>
+      </w:rPr>
+    </w:lvl>
+    <w:lvl w:ilvl="2" w:tplc="04070005" w:tentative="1">
+      <w:start w:val="1"/>
+      <w:numFmt w:val="bullet"/>
+      <w:lvlText w:val=""/>
+      <w:lvlJc w:val="left"/>
+      <w:pPr>
+        <w:ind w:left="1800" w:hanging="360"/>
+      </w:pPr>
+      <w:rPr>
+        <w:rFonts w:ascii="Wingdings" w:hAnsi="Wingdings" w:hint="default"/>
+      </w:rPr>
+    </w:lvl>
+    <w:lvl w:ilvl="3" w:tplc="04070001" w:tentative="1">
+      <w:start w:val="1"/>
+      <w:numFmt w:val="bullet"/>
+      <w:lvlText w:val=""/>
+      <w:lvlJc w:val="left"/>
+      <w:pPr>
+        <w:ind w:left="2520" w:hanging="360"/>
+      </w:pPr>
+      <w:rPr>
+        <w:rFonts w:ascii="Symbol" w:hAnsi="Symbol" w:hint="default"/>
+      </w:rPr>
+    </w:lvl>
+    <w:lvl w:ilvl="4" w:tplc="04070003" w:tentative="1">
+      <w:start w:val="1"/>
+      <w:numFmt w:val="bullet"/>
+      <w:lvlText w:val="o"/>
+      <w:lvlJc w:val="left"/>
+      <w:pPr>
+        <w:ind w:left="3240" w:hanging="360"/>
+      </w:pPr>
+      <w:rPr>
+        <w:rFonts w:ascii="Courier New" w:hAnsi="Courier New" w:cs="Courier New" w:hint="default"/>
+      </w:rPr>
+    </w:lvl>
+    <w:lvl w:ilvl="5" w:tplc="04070005" w:tentative="1">
+      <w:start w:val="1"/>
+      <w:numFmt w:val="bullet"/>
+      <w:lvlText w:val=""/>
+      <w:lvlJc w:val="left"/>
+      <w:pPr>
+        <w:ind w:left="3960" w:hanging="360"/>
+      </w:pPr>
+      <w:rPr>
+        <w:rFonts w:ascii="Wingdings" w:hAnsi="Wingdings" w:hint="default"/>
+      </w:rPr>
+    </w:lvl>
+    <w:lvl w:ilvl="6" w:tplc="04070001" w:tentative="1">
+      <w:start w:val="1"/>
+      <w:numFmt w:val="bullet"/>
+      <w:lvlText w:val=""/>
+      <w:lvlJc w:val="left"/>
+      <w:pPr>
+        <w:ind w:left="4680" w:hanging="360"/>
+      </w:pPr>
+      <w:rPr>
+        <w:rFonts w:ascii="Symbol" w:hAnsi="Symbol" w:hint="default"/>
+      </w:rPr>
+    </w:lvl>
+    <w:lvl w:ilvl="7" w:tplc="04070003" w:tentative="1">
+      <w:start w:val="1"/>
+      <w:numFmt w:val="bullet"/>
+      <w:lvlText w:val="o"/>
+      <w:lvlJc w:val="left"/>
+      <w:pPr>
+        <w:ind w:left="5400" w:hanging="360"/>
+      </w:pPr>
+      <w:rPr>
+        <w:rFonts w:ascii="Courier New" w:hAnsi="Courier New" w:cs="Courier New" w:hint="default"/>
+      </w:rPr>
+    </w:lvl>
+    <w:lvl w:ilvl="8" w:tplc="04070005" w:tentative="1">
+      <w:start w:val="1"/>
+      <w:numFmt w:val="bullet"/>
+      <w:lvlText w:val=""/>
+      <w:lvlJc w:val="left"/>
+      <w:pPr>
+        <w:ind w:left="6120" w:hanging="360"/>
+      </w:pPr>
+      <w:rPr>
+        <w:rFonts w:ascii="Wingdings" w:hAnsi="Wingdings" w:hint="default"/>
+      </w:rPr>
+    </w:lvl>
+  </w:abstractNum>
+  <w:abstractNum w:abstractNumId="8" w15:restartNumberingAfterBreak="0">
+    <w:nsid w:val="3D756B1D"/>
+    <w:multiLevelType w:val="hybridMultilevel"/>
+    <w:tmpl w:val="F3A4621A"/>
+    <w:lvl w:ilvl="0" w:tplc="9098864E">
+      <w:numFmt w:val="bullet"/>
+      <w:lvlText w:val="-"/>
+      <w:lvlJc w:val="left"/>
+      <w:pPr>
+        <w:ind w:left="1068" w:hanging="360"/>
+      </w:pPr>
+      <w:rPr>
+        <w:rFonts w:ascii="Bahnschrift Light" w:eastAsiaTheme="minorHAnsi" w:hAnsi="Bahnschrift Light" w:cstheme="minorBidi" w:hint="default"/>
+      </w:rPr>
+    </w:lvl>
+    <w:lvl w:ilvl="1" w:tplc="04070003" w:tentative="1">
+      <w:start w:val="1"/>
+      <w:numFmt w:val="bullet"/>
+      <w:lvlText w:val="o"/>
+      <w:lvlJc w:val="left"/>
+      <w:pPr>
+        <w:ind w:left="1788" w:hanging="360"/>
+      </w:pPr>
+      <w:rPr>
+        <w:rFonts w:ascii="Courier New" w:hAnsi="Courier New" w:cs="Courier New" w:hint="default"/>
+      </w:rPr>
+    </w:lvl>
+    <w:lvl w:ilvl="2" w:tplc="04070005" w:tentative="1">
+      <w:start w:val="1"/>
+      <w:numFmt w:val="bullet"/>
+      <w:lvlText w:val=""/>
+      <w:lvlJc w:val="left"/>
+      <w:pPr>
+        <w:ind w:left="2508" w:hanging="360"/>
+      </w:pPr>
+      <w:rPr>
+        <w:rFonts w:ascii="Wingdings" w:hAnsi="Wingdings" w:hint="default"/>
+      </w:rPr>
+    </w:lvl>
+    <w:lvl w:ilvl="3" w:tplc="04070001" w:tentative="1">
+      <w:start w:val="1"/>
+      <w:numFmt w:val="bullet"/>
+      <w:lvlText w:val=""/>
+      <w:lvlJc w:val="left"/>
+      <w:pPr>
+        <w:ind w:left="3228" w:hanging="360"/>
+      </w:pPr>
+      <w:rPr>
+        <w:rFonts w:ascii="Symbol" w:hAnsi="Symbol" w:hint="default"/>
+      </w:rPr>
+    </w:lvl>
+    <w:lvl w:ilvl="4" w:tplc="04070003" w:tentative="1">
+      <w:start w:val="1"/>
+      <w:numFmt w:val="bullet"/>
+      <w:lvlText w:val="o"/>
+      <w:lvlJc w:val="left"/>
+      <w:pPr>
+        <w:ind w:left="3948" w:hanging="360"/>
+      </w:pPr>
+      <w:rPr>
+        <w:rFonts w:ascii="Courier New" w:hAnsi="Courier New" w:cs="Courier New" w:hint="default"/>
+      </w:rPr>
+    </w:lvl>
+    <w:lvl w:ilvl="5" w:tplc="04070005" w:tentative="1">
+      <w:start w:val="1"/>
+      <w:numFmt w:val="bullet"/>
+      <w:lvlText w:val=""/>
+      <w:lvlJc w:val="left"/>
+      <w:pPr>
+        <w:ind w:left="4668" w:hanging="360"/>
+      </w:pPr>
+      <w:rPr>
+        <w:rFonts w:ascii="Wingdings" w:hAnsi="Wingdings" w:hint="default"/>
+      </w:rPr>
+    </w:lvl>
+    <w:lvl w:ilvl="6" w:tplc="04070001" w:tentative="1">
+      <w:start w:val="1"/>
+      <w:numFmt w:val="bullet"/>
+      <w:lvlText w:val=""/>
+      <w:lvlJc w:val="left"/>
+      <w:pPr>
+        <w:ind w:left="5388" w:hanging="360"/>
+      </w:pPr>
+      <w:rPr>
+        <w:rFonts w:ascii="Symbol" w:hAnsi="Symbol" w:hint="default"/>
+      </w:rPr>
+    </w:lvl>
+    <w:lvl w:ilvl="7" w:tplc="04070003" w:tentative="1">
+      <w:start w:val="1"/>
+      <w:numFmt w:val="bullet"/>
+      <w:lvlText w:val="o"/>
+      <w:lvlJc w:val="left"/>
+      <w:pPr>
+        <w:ind w:left="6108" w:hanging="360"/>
+      </w:pPr>
+      <w:rPr>
+        <w:rFonts w:ascii="Courier New" w:hAnsi="Courier New" w:cs="Courier New" w:hint="default"/>
+      </w:rPr>
+    </w:lvl>
+    <w:lvl w:ilvl="8" w:tplc="04070005" w:tentative="1">
+      <w:start w:val="1"/>
+      <w:numFmt w:val="bullet"/>
+      <w:lvlText w:val=""/>
+      <w:lvlJc w:val="left"/>
+      <w:pPr>
+        <w:ind w:left="6828" w:hanging="360"/>
+      </w:pPr>
+      <w:rPr>
+        <w:rFonts w:ascii="Wingdings" w:hAnsi="Wingdings" w:hint="default"/>
+      </w:rPr>
+    </w:lvl>
+  </w:abstractNum>
+  <w:abstractNum w:abstractNumId="9" w15:restartNumberingAfterBreak="0">
+    <w:nsid w:val="547C6109"/>
+    <w:multiLevelType w:val="hybridMultilevel"/>
+    <w:tmpl w:val="7C08D51E"/>
+    <w:lvl w:ilvl="0" w:tplc="04070001">
+      <w:start w:val="1"/>
+      <w:numFmt w:val="bullet"/>
+      <w:lvlText w:val=""/>
+      <w:lvlJc w:val="left"/>
+      <w:pPr>
+        <w:ind w:left="360" w:hanging="360"/>
+      </w:pPr>
+      <w:rPr>
+        <w:rFonts w:ascii="Symbol" w:hAnsi="Symbol" w:hint="default"/>
+        <w:b/>
+      </w:rPr>
+    </w:lvl>
+    <w:lvl w:ilvl="1" w:tplc="FFFFFFFF" w:tentative="1">
+      <w:start w:val="1"/>
+      <w:numFmt w:val="bullet"/>
+      <w:lvlText w:val="o"/>
+      <w:lvlJc w:val="left"/>
+      <w:pPr>
+        <w:ind w:left="1080" w:hanging="360"/>
+      </w:pPr>
+      <w:rPr>
+        <w:rFonts w:ascii="Courier New" w:hAnsi="Courier New" w:cs="Courier New" w:hint="default"/>
+      </w:rPr>
+    </w:lvl>
+    <w:lvl w:ilvl="2" w:tplc="FFFFFFFF" w:tentative="1">
+      <w:start w:val="1"/>
+      <w:numFmt w:val="bullet"/>
+      <w:lvlText w:val=""/>
+      <w:lvlJc w:val="left"/>
+      <w:pPr>
+        <w:ind w:left="1800" w:hanging="360"/>
+      </w:pPr>
+      <w:rPr>
+        <w:rFonts w:ascii="Wingdings" w:hAnsi="Wingdings" w:hint="default"/>
+      </w:rPr>
+    </w:lvl>
+    <w:lvl w:ilvl="3" w:tplc="FFFFFFFF" w:tentative="1">
+      <w:start w:val="1"/>
+      <w:numFmt w:val="bullet"/>
+      <w:lvlText w:val=""/>
+      <w:lvlJc w:val="left"/>
+      <w:pPr>
+        <w:ind w:left="2520" w:hanging="360"/>
+      </w:pPr>
+      <w:rPr>
+        <w:rFonts w:ascii="Symbol" w:hAnsi="Symbol" w:hint="default"/>
+      </w:rPr>
+    </w:lvl>
+    <w:lvl w:ilvl="4" w:tplc="FFFFFFFF" w:tentative="1">
+      <w:start w:val="1"/>
+      <w:numFmt w:val="bullet"/>
+      <w:lvlText w:val="o"/>
+      <w:lvlJc w:val="left"/>
+      <w:pPr>
+        <w:ind w:left="3240" w:hanging="360"/>
+      </w:pPr>
+      <w:rPr>
+        <w:rFonts w:ascii="Courier New" w:hAnsi="Courier New" w:cs="Courier New" w:hint="default"/>
+      </w:rPr>
+    </w:lvl>
+    <w:lvl w:ilvl="5" w:tplc="FFFFFFFF" w:tentative="1">
+      <w:start w:val="1"/>
+      <w:numFmt w:val="bullet"/>
+      <w:lvlText w:val=""/>
+      <w:lvlJc w:val="left"/>
+      <w:pPr>
+        <w:ind w:left="3960" w:hanging="360"/>
+      </w:pPr>
+      <w:rPr>
+        <w:rFonts w:ascii="Wingdings" w:hAnsi="Wingdings" w:hint="default"/>
+      </w:rPr>
+    </w:lvl>
+    <w:lvl w:ilvl="6" w:tplc="FFFFFFFF" w:tentative="1">
+      <w:start w:val="1"/>
+      <w:numFmt w:val="bullet"/>
+      <w:lvlText w:val=""/>
+      <w:lvlJc w:val="left"/>
+      <w:pPr>
+        <w:ind w:left="4680" w:hanging="360"/>
+      </w:pPr>
+      <w:rPr>
+        <w:rFonts w:ascii="Symbol" w:hAnsi="Symbol" w:hint="default"/>
+      </w:rPr>
+    </w:lvl>
+    <w:lvl w:ilvl="7" w:tplc="FFFFFFFF" w:tentative="1">
+      <w:start w:val="1"/>
+      <w:numFmt w:val="bullet"/>
+      <w:lvlText w:val="o"/>
+      <w:lvlJc w:val="left"/>
+      <w:pPr>
+        <w:ind w:left="5400" w:hanging="360"/>
+      </w:pPr>
+      <w:rPr>
+        <w:rFonts w:ascii="Courier New" w:hAnsi="Courier New" w:cs="Courier New" w:hint="default"/>
+      </w:rPr>
+    </w:lvl>
+    <w:lvl w:ilvl="8" w:tplc="FFFFFFFF" w:tentative="1">
+      <w:start w:val="1"/>
+      <w:numFmt w:val="bullet"/>
+      <w:lvlText w:val=""/>
+      <w:lvlJc w:val="left"/>
+      <w:pPr>
+        <w:ind w:left="6120" w:hanging="360"/>
+      </w:pPr>
+      <w:rPr>
+        <w:rFonts w:ascii="Wingdings" w:hAnsi="Wingdings" w:hint="default"/>
+      </w:rPr>
+    </w:lvl>
+  </w:abstractNum>
+  <w:abstractNum w:abstractNumId="10" w15:restartNumberingAfterBreak="0">
+    <w:nsid w:val="6DEA70AF"/>
+    <w:multiLevelType w:val="hybridMultilevel"/>
+    <w:tmpl w:val="09BCBBBA"/>
+    <w:lvl w:ilvl="0" w:tplc="E7D20292">
+      <w:numFmt w:val="bullet"/>
+      <w:lvlText w:val="-"/>
+      <w:lvlJc w:val="left"/>
+      <w:pPr>
+        <w:ind w:left="1068" w:hanging="360"/>
+      </w:pPr>
+      <w:rPr>
+        <w:rFonts w:ascii="Bahnschrift Light" w:eastAsiaTheme="minorHAnsi" w:hAnsi="Bahnschrift Light" w:cstheme="minorBidi" w:hint="default"/>
+        <w:b/>
+      </w:rPr>
+    </w:lvl>
+    <w:lvl w:ilvl="1" w:tplc="04070003" w:tentative="1">
+      <w:start w:val="1"/>
+      <w:numFmt w:val="bullet"/>
+      <w:lvlText w:val="o"/>
+      <w:lvlJc w:val="left"/>
+      <w:pPr>
+        <w:ind w:left="1788" w:hanging="360"/>
+      </w:pPr>
+      <w:rPr>
+        <w:rFonts w:ascii="Courier New" w:hAnsi="Courier New" w:cs="Courier New" w:hint="default"/>
+      </w:rPr>
+    </w:lvl>
+    <w:lvl w:ilvl="2" w:tplc="04070005" w:tentative="1">
+      <w:start w:val="1"/>
+      <w:numFmt w:val="bullet"/>
+      <w:lvlText w:val=""/>
+      <w:lvlJc w:val="left"/>
+      <w:pPr>
+        <w:ind w:left="2508" w:hanging="360"/>
+      </w:pPr>
+      <w:rPr>
+        <w:rFonts w:ascii="Wingdings" w:hAnsi="Wingdings" w:hint="default"/>
+      </w:rPr>
+    </w:lvl>
+    <w:lvl w:ilvl="3" w:tplc="04070001" w:tentative="1">
+      <w:start w:val="1"/>
+      <w:numFmt w:val="bullet"/>
+      <w:lvlText w:val=""/>
+      <w:lvlJc w:val="left"/>
+      <w:pPr>
+        <w:ind w:left="3228" w:hanging="360"/>
+      </w:pPr>
+      <w:rPr>
+        <w:rFonts w:ascii="Symbol" w:hAnsi="Symbol" w:hint="default"/>
+      </w:rPr>
+    </w:lvl>
+    <w:lvl w:ilvl="4" w:tplc="04070003" w:tentative="1">
+      <w:start w:val="1"/>
+      <w:numFmt w:val="bullet"/>
+      <w:lvlText w:val="o"/>
+      <w:lvlJc w:val="left"/>
+      <w:pPr>
+        <w:ind w:left="3948" w:hanging="360"/>
+      </w:pPr>
+      <w:rPr>
+        <w:rFonts w:ascii="Courier New" w:hAnsi="Courier New" w:cs="Courier New" w:hint="default"/>
+      </w:rPr>
+    </w:lvl>
+    <w:lvl w:ilvl="5" w:tplc="04070005" w:tentative="1">
+      <w:start w:val="1"/>
+      <w:numFmt w:val="bullet"/>
+      <w:lvlText w:val=""/>
+      <w:lvlJc w:val="left"/>
+      <w:pPr>
+        <w:ind w:left="4668" w:hanging="360"/>
+      </w:pPr>
+      <w:rPr>
+        <w:rFonts w:ascii="Wingdings" w:hAnsi="Wingdings" w:hint="default"/>
+      </w:rPr>
+    </w:lvl>
+    <w:lvl w:ilvl="6" w:tplc="04070001" w:tentative="1">
+      <w:start w:val="1"/>
+      <w:numFmt w:val="bullet"/>
+      <w:lvlText w:val=""/>
+      <w:lvlJc w:val="left"/>
+      <w:pPr>
+        <w:ind w:left="5388" w:hanging="360"/>
+      </w:pPr>
+      <w:rPr>
+        <w:rFonts w:ascii="Symbol" w:hAnsi="Symbol" w:hint="default"/>
+      </w:rPr>
+    </w:lvl>
+    <w:lvl w:ilvl="7" w:tplc="04070003" w:tentative="1">
+      <w:start w:val="1"/>
+      <w:numFmt w:val="bullet"/>
+      <w:lvlText w:val="o"/>
+      <w:lvlJc w:val="left"/>
+      <w:pPr>
+        <w:ind w:left="6108" w:hanging="360"/>
+      </w:pPr>
+      <w:rPr>
+        <w:rFonts w:ascii="Courier New" w:hAnsi="Courier New" w:cs="Courier New" w:hint="default"/>
+      </w:rPr>
+    </w:lvl>
+    <w:lvl w:ilvl="8" w:tplc="04070005" w:tentative="1">
+      <w:start w:val="1"/>
+      <w:numFmt w:val="bullet"/>
+      <w:lvlText w:val=""/>
+      <w:lvlJc w:val="left"/>
+      <w:pPr>
+        <w:ind w:left="6828" w:hanging="360"/>
+      </w:pPr>
+      <w:rPr>
+        <w:rFonts w:ascii="Wingdings" w:hAnsi="Wingdings" w:hint="default"/>
+      </w:rPr>
+    </w:lvl>
+  </w:abstractNum>
+  <w:abstractNum w:abstractNumId="11" w15:restartNumberingAfterBreak="0">
+    <w:nsid w:val="785100B1"/>
+    <w:multiLevelType w:val="hybridMultilevel"/>
+    <w:tmpl w:val="5AA24B3C"/>
+    <w:lvl w:ilvl="0" w:tplc="9098864E">
+      <w:numFmt w:val="bullet"/>
+      <w:lvlText w:val="-"/>
+      <w:lvlJc w:val="left"/>
+      <w:pPr>
+        <w:ind w:left="1068" w:hanging="360"/>
+      </w:pPr>
+      <w:rPr>
+        <w:rFonts w:ascii="Bahnschrift Light" w:eastAsiaTheme="minorHAnsi" w:hAnsi="Bahnschrift Light" w:cstheme="minorBidi" w:hint="default"/>
+      </w:rPr>
+    </w:lvl>
+    <w:lvl w:ilvl="1" w:tplc="04070003" w:tentative="1">
+      <w:start w:val="1"/>
+      <w:numFmt w:val="bullet"/>
+      <w:lvlText w:val="o"/>
+      <w:lvlJc w:val="left"/>
+      <w:pPr>
+        <w:ind w:left="1440" w:hanging="360"/>
+      </w:pPr>
+      <w:rPr>
+        <w:rFonts w:ascii="Courier New" w:hAnsi="Courier New" w:cs="Courier New" w:hint="default"/>
+      </w:rPr>
+    </w:lvl>
+    <w:lvl w:ilvl="2" w:tplc="04070005" w:tentative="1">
+      <w:start w:val="1"/>
+      <w:numFmt w:val="bullet"/>
+      <w:lvlText w:val=""/>
+      <w:lvlJc w:val="left"/>
+      <w:pPr>
+        <w:ind w:left="2160" w:hanging="360"/>
+      </w:pPr>
+      <w:rPr>
+        <w:rFonts w:ascii="Wingdings" w:hAnsi="Wingdings" w:hint="default"/>
+      </w:rPr>
+    </w:lvl>
+    <w:lvl w:ilvl="3" w:tplc="04070001" w:tentative="1">
+      <w:start w:val="1"/>
+      <w:numFmt w:val="bullet"/>
+      <w:lvlText w:val=""/>
+      <w:lvlJc w:val="left"/>
+      <w:pPr>
+        <w:ind w:left="2880" w:hanging="360"/>
+      </w:pPr>
+      <w:rPr>
+        <w:rFonts w:ascii="Symbol" w:hAnsi="Symbol" w:hint="default"/>
+      </w:rPr>
+    </w:lvl>
+    <w:lvl w:ilvl="4" w:tplc="04070003" w:tentative="1">
+      <w:start w:val="1"/>
+      <w:numFmt w:val="bullet"/>
+      <w:lvlText w:val="o"/>
+      <w:lvlJc w:val="left"/>
+      <w:pPr>
+        <w:ind w:left="3600" w:hanging="360"/>
+      </w:pPr>
+      <w:rPr>
+        <w:rFonts w:ascii="Courier New" w:hAnsi="Courier New" w:cs="Courier New" w:hint="default"/>
+      </w:rPr>
+    </w:lvl>
+    <w:lvl w:ilvl="5" w:tplc="04070005" w:tentative="1">
+      <w:start w:val="1"/>
+      <w:numFmt w:val="bullet"/>
+      <w:lvlText w:val=""/>
+      <w:lvlJc w:val="left"/>
+      <w:pPr>
+        <w:ind w:left="4320" w:hanging="360"/>
+      </w:pPr>
+      <w:rPr>
+        <w:rFonts w:ascii="Wingdings" w:hAnsi="Wingdings" w:hint="default"/>
+      </w:rPr>
+    </w:lvl>
+    <w:lvl w:ilvl="6" w:tplc="04070001" w:tentative="1">
+      <w:start w:val="1"/>
+      <w:numFmt w:val="bullet"/>
+      <w:lvlText w:val=""/>
+      <w:lvlJc w:val="left"/>
+      <w:pPr>
+        <w:ind w:left="5040" w:hanging="360"/>
+      </w:pPr>
+      <w:rPr>
+        <w:rFonts w:ascii="Symbol" w:hAnsi="Symbol" w:hint="default"/>
+      </w:rPr>
+    </w:lvl>
+    <w:lvl w:ilvl="7" w:tplc="04070003" w:tentative="1">
+      <w:start w:val="1"/>
+      <w:numFmt w:val="bullet"/>
+      <w:lvlText w:val="o"/>
+      <w:lvlJc w:val="left"/>
+      <w:pPr>
+        <w:ind w:left="5760" w:hanging="360"/>
+      </w:pPr>
+      <w:rPr>
+        <w:rFonts w:ascii="Courier New" w:hAnsi="Courier New" w:cs="Courier New" w:hint="default"/>
+      </w:rPr>
+    </w:lvl>
+    <w:lvl w:ilvl="8" w:tplc="04070005" w:tentative="1">
+      <w:start w:val="1"/>
+      <w:numFmt w:val="bullet"/>
+      <w:lvlText w:val=""/>
+      <w:lvlJc w:val="left"/>
+      <w:pPr>
+        <w:ind w:left="6480" w:hanging="360"/>
+      </w:pPr>
+      <w:rPr>
+        <w:rFonts w:ascii="Wingdings" w:hAnsi="Wingdings" w:hint="default"/>
+      </w:rPr>
+    </w:lvl>
+  </w:abstractNum>
   <w:num w:numId="1" w16cid:durableId="459423946">
+    <w:abstractNumId w:val="1"/>
+  </w:num>
+  <w:num w:numId="2" w16cid:durableId="1892686549">
+    <w:abstractNumId w:val="1"/>
+  </w:num>
+  <w:num w:numId="3" w16cid:durableId="1673222290">
+    <w:abstractNumId w:val="4"/>
+  </w:num>
+  <w:num w:numId="4" w16cid:durableId="1652520767">
+    <w:abstractNumId w:val="10"/>
+  </w:num>
+  <w:num w:numId="5" w16cid:durableId="174543047">
+    <w:abstractNumId w:val="5"/>
+  </w:num>
+  <w:num w:numId="6" w16cid:durableId="1417287088">
+    <w:abstractNumId w:val="8"/>
+  </w:num>
+  <w:num w:numId="7" w16cid:durableId="717898772">
+    <w:abstractNumId w:val="11"/>
+  </w:num>
+  <w:num w:numId="8" w16cid:durableId="9138132">
     <w:abstractNumId w:val="0"/>
   </w:num>
-  <w:num w:numId="2" w16cid:durableId="1892686549">
-    <w:abstractNumId w:val="0"/>
+  <w:num w:numId="9" w16cid:durableId="1590772124">
+    <w:abstractNumId w:val="9"/>
+  </w:num>
+  <w:num w:numId="10" w16cid:durableId="1867979071">
+    <w:abstractNumId w:val="7"/>
+  </w:num>
+  <w:num w:numId="11" w16cid:durableId="1255283174">
+    <w:abstractNumId w:val="2"/>
+  </w:num>
+  <w:num w:numId="12" w16cid:durableId="690490568">
+    <w:abstractNumId w:val="3"/>
+  </w:num>
+  <w:num w:numId="13" w16cid:durableId="1477382468">
+    <w:abstractNumId w:val="6"/>
   </w:num>
 </w:numbering>
 </file>

</xml_diff>